<commit_message>
finished first pass of Hymn for Resurrection
</commit_message>
<xml_diff>
--- a/Psalmody Source/01b Resurection.docx
+++ b/Psalmody Source/01b Resurection.docx
@@ -242,6 +242,9 @@
             <w:tcW w:w="841" w:type="pct"/>
           </w:tcPr>
           <w:p>
+            <w:pPr>
+              <w:ind w:left="288" w:hanging="288"/>
+            </w:pPr>
             <w:r>
               <w:t xml:space="preserve">We </w:t>
             </w:r>
@@ -259,7 +262,29 @@
               <w:commentReference w:id="10"/>
             </w:r>
             <w:r>
-              <w:t>the resurrection of Christ. We bow down to the holy Jesus Christ our Lord, who alone is without sin.</w:t>
+              <w:t>the resurrection of Christ.</w:t>
+            </w:r>
+          </w:p>
+          <w:p>
+            <w:pPr>
+              <w:ind w:left="288" w:hanging="288"/>
+            </w:pPr>
+            <w:r>
+              <w:t>We bow down to the holy Jesus Ch</w:t>
+            </w:r>
+            <w:r>
+              <w:t>rist our Lord,</w:t>
+            </w:r>
+          </w:p>
+          <w:p>
+            <w:pPr>
+              <w:ind w:left="288" w:hanging="288"/>
+            </w:pPr>
+            <w:r>
+              <w:t>W</w:t>
+            </w:r>
+            <w:r>
+              <w:t>ho alone is without sin.</w:t>
             </w:r>
           </w:p>
         </w:tc>
@@ -268,8 +293,39 @@
             <w:tcW w:w="842" w:type="pct"/>
           </w:tcPr>
           <w:p>
-            <w:r>
-              <w:t>We consider the resurrection of Christ. We bow down to the holy Jesus Christ our Lord, who alone is without sin.</w:t>
+            <w:pPr>
+              <w:ind w:left="288" w:hanging="288"/>
+            </w:pPr>
+            <w:r>
+              <w:t>We consi</w:t>
+            </w:r>
+            <w:r>
+              <w:t>der the resurrection of Christ.</w:t>
+            </w:r>
+          </w:p>
+          <w:p>
+            <w:pPr>
+              <w:ind w:left="288" w:hanging="288"/>
+            </w:pPr>
+            <w:r>
+              <w:t xml:space="preserve">We bow down to </w:t>
+            </w:r>
+            <w:r>
+              <w:t>the holy Jesus Christ our Lord,</w:t>
+            </w:r>
+          </w:p>
+          <w:p>
+            <w:pPr>
+              <w:ind w:left="288" w:hanging="288"/>
+            </w:pPr>
+            <w:r>
+              <w:t xml:space="preserve">who alone </w:t>
+            </w:r>
+            <w:r>
+              <w:t>art</w:t>
+            </w:r>
+            <w:r>
+              <w:t xml:space="preserve"> without sin.</w:t>
             </w:r>
           </w:p>
         </w:tc>
@@ -323,11 +379,33 @@
             <w:tcW w:w="841" w:type="pct"/>
           </w:tcPr>
           <w:p>
+            <w:pPr>
+              <w:ind w:left="288" w:hanging="288"/>
+            </w:pPr>
             <w:r>
               <w:t>We bow down to Your Cross, O Christ</w:t>
             </w:r>
             <w:r>
-              <w:t xml:space="preserve">. We sing, glorifying Your resurrection. For You are our God, and we know </w:t>
+              <w:t>.</w:t>
+            </w:r>
+          </w:p>
+          <w:p>
+            <w:pPr>
+              <w:ind w:left="288" w:hanging="288"/>
+            </w:pPr>
+            <w:r>
+              <w:t>We sing</w:t>
+            </w:r>
+            <w:r>
+              <w:t>, glorifying Your resurrection.</w:t>
+            </w:r>
+          </w:p>
+          <w:p>
+            <w:pPr>
+              <w:ind w:left="288" w:hanging="288"/>
+            </w:pPr>
+            <w:r>
+              <w:t xml:space="preserve">For You are our God, and we know </w:t>
             </w:r>
             <w:commentRangeStart w:id="11"/>
             <w:r>
@@ -346,147 +424,19 @@
               <w:commentReference w:id="11"/>
             </w:r>
             <w:r>
-              <w:t>but You. In Your Name we are called.</w:t>
-            </w:r>
-          </w:p>
-        </w:tc>
-        <w:tc>
-          <w:tcPr>
-            <w:tcW w:w="842" w:type="pct"/>
-          </w:tcPr>
-          <w:p>
-            <w:r>
-              <w:t>We bow down to Thy Cross, O Christ. We sing, glorifying Thy resurrection. For Thou art our God, and we know none other save Thee. In Thy Name we are called.</w:t>
-            </w:r>
-          </w:p>
-        </w:tc>
-      </w:tr>
-      <w:tr>
-        <w:tc>
-          <w:tcPr>
-            <w:tcW w:w="837" w:type="pct"/>
-          </w:tcPr>
-          <w:p>
-            <w:pPr>
-              <w:pStyle w:val="CopticVerse"/>
-            </w:pPr>
-            <w:r>
-              <w:t>Ⲇⲟⲝⲁ ⲡⲁⲧⲣⲓ...</w:t>
-            </w:r>
-          </w:p>
-        </w:tc>
-        <w:tc>
-          <w:tcPr>
-            <w:tcW w:w="833" w:type="pct"/>
-          </w:tcPr>
-          <w:p>
-            <w:r>
-              <w:t>Glory be to the Father, and the Son and the Holy Spirit.</w:t>
-            </w:r>
-          </w:p>
-        </w:tc>
-        <w:tc>
-          <w:tcPr>
-            <w:tcW w:w="819" w:type="pct"/>
-          </w:tcPr>
-          <w:p>
-            <w:r>
-              <w:t>Glory be to the Father, and the Son and the Holy Spirit.</w:t>
-            </w:r>
-          </w:p>
-        </w:tc>
-        <w:tc>
-          <w:tcPr>
-            <w:tcW w:w="827" w:type="pct"/>
-          </w:tcPr>
-          <w:p>
-            <w:r>
-              <w:t>Glory be to the Father and the Son and the Holy Spirit.</w:t>
-            </w:r>
-          </w:p>
-        </w:tc>
-        <w:tc>
-          <w:tcPr>
-            <w:tcW w:w="841" w:type="pct"/>
-          </w:tcPr>
-          <w:p>
-            <w:r>
-              <w:t>Glory be to the Father, and the Son, and the Holy Spirit.</w:t>
-            </w:r>
-          </w:p>
-        </w:tc>
-        <w:tc>
-          <w:tcPr>
-            <w:tcW w:w="842" w:type="pct"/>
-          </w:tcPr>
-          <w:p>
-            <w:r>
-              <w:t>Glory be to the Father, and the Son, and the Holy Spirit.</w:t>
-            </w:r>
-          </w:p>
-        </w:tc>
-      </w:tr>
-      <w:tr>
-        <w:tc>
-          <w:tcPr>
-            <w:tcW w:w="837" w:type="pct"/>
-          </w:tcPr>
-          <w:p>
-            <w:pPr>
-              <w:pStyle w:val="CopticVerse"/>
-            </w:pPr>
-            <w:r>
-              <w:t>Ⲁⲙⲱⲓⲛⲓ ⲧⲏⲣⲟⲩ ⲛⲓⲡⲓⲥⲧⲟⲥ: ⲛ̀ⲧⲉⲛⲟⲩⲱϣⲧ ⲛ̀ⲧ̀ⲁⲛⲁⲥⲧⲁⲥⲓⲥ ⲙ̀Ⲡⲭ̅ⲥ̅: ϫⲉ ϩⲏⲡⲡⲉ ⲉⲃⲟⲗϩⲓⲧⲉⲛ ⲡⲉϥⲥⲧⲁⲩⲣⲟⲥ: ⲁϥⲓ̀ ⲛ̀ϫⲉ ⲫ̀ⲣⲁϣⲓ ⲉ̀ϧⲟⲩⲛ ⲉ̀ⲡⲓⲕⲟⲥⲙⲟⲥ ⲧⲏⲣϥ.</w:t>
-            </w:r>
-          </w:p>
-        </w:tc>
-        <w:tc>
-          <w:tcPr>
-            <w:tcW w:w="833" w:type="pct"/>
-          </w:tcPr>
-          <w:p>
-            <w:r>
-              <w:t>Come all you believers let us bow down to the Resurrection of Christ. Behold, through His Cross, joy has entered into the whole world.</w:t>
-            </w:r>
-          </w:p>
-        </w:tc>
-        <w:tc>
-          <w:tcPr>
-            <w:tcW w:w="819" w:type="pct"/>
-          </w:tcPr>
-          <w:p>
-            <w:r>
-              <w:t xml:space="preserve">Come all you believers, let us bow down to </w:t>
-            </w:r>
-            <w:r>
-              <w:t>the</w:t>
-            </w:r>
-            <w:r>
-              <w:t xml:space="preserve"> Resurrection of Christ. For behold, through His Cross joy has come into the whole world.</w:t>
-            </w:r>
-          </w:p>
-        </w:tc>
-        <w:tc>
-          <w:tcPr>
-            <w:tcW w:w="827" w:type="pct"/>
-          </w:tcPr>
-          <w:p>
-            <w:r>
-              <w:t>Come, all you believers: let us bow down to the resurrection of Christ: for behold, through His cross: joy has entered into the whole world.</w:t>
-            </w:r>
-          </w:p>
-        </w:tc>
-        <w:tc>
-          <w:tcPr>
-            <w:tcW w:w="841" w:type="pct"/>
-          </w:tcPr>
-          <w:p>
-            <w:r>
-              <w:t xml:space="preserve">Come all you believers, let us bow down to the Resurrection of Christ. Behold, through His Cross, the whole cosmos has become </w:t>
-            </w:r>
+              <w:t>but You.</w:t>
+            </w:r>
+          </w:p>
+          <w:p>
+            <w:pPr>
+              <w:ind w:left="288" w:hanging="288"/>
+            </w:pPr>
             <w:commentRangeStart w:id="12"/>
             <w:r>
-              <w:t>joyful</w:t>
+              <w:t>After</w:t>
+            </w:r>
+            <w:r>
+              <w:t xml:space="preserve"> </w:t>
             </w:r>
             <w:commentRangeEnd w:id="12"/>
             <w:r>
@@ -498,7 +448,7 @@
               <w:commentReference w:id="12"/>
             </w:r>
             <w:r>
-              <w:t>.</w:t>
+              <w:t>Your Name we are called.</w:t>
             </w:r>
           </w:p>
         </w:tc>
@@ -506,7 +456,47 @@
           <w:tcPr>
             <w:tcW w:w="842" w:type="pct"/>
           </w:tcPr>
-          <w:p/>
+          <w:p>
+            <w:pPr>
+              <w:ind w:left="288" w:hanging="288"/>
+            </w:pPr>
+            <w:r>
+              <w:t>We b</w:t>
+            </w:r>
+            <w:r>
+              <w:t>ow down to Thy Cross, O Christ.</w:t>
+            </w:r>
+          </w:p>
+          <w:p>
+            <w:pPr>
+              <w:ind w:left="288" w:hanging="288"/>
+            </w:pPr>
+            <w:r>
+              <w:t>We sin</w:t>
+            </w:r>
+            <w:r>
+              <w:t>g, glorifying Thy resurrection.</w:t>
+            </w:r>
+          </w:p>
+          <w:p>
+            <w:pPr>
+              <w:ind w:left="288" w:hanging="288"/>
+            </w:pPr>
+            <w:r>
+              <w:t xml:space="preserve">For Thou art our God, and we know none other save Thee. </w:t>
+            </w:r>
+          </w:p>
+          <w:p>
+            <w:pPr>
+              <w:ind w:left="288" w:hanging="288"/>
+            </w:pPr>
+            <w:r>
+              <w:t>After</w:t>
+            </w:r>
+            <w:r>
+              <w:t xml:space="preserve"> Thy Name we are called.</w:t>
+            </w:r>
+          </w:p>
         </w:tc>
       </w:tr>
       <w:tr>
@@ -519,11 +509,7 @@
               <w:pStyle w:val="CopticVerse"/>
             </w:pPr>
             <w:r>
-              <w:t xml:space="preserve">Ⲙⲁⲣⲉⲛⲥ̀ⲙⲟⲩ ⲉ̀Ⲡⲟ̅ⲥ̅ ⲛ̀ⲥⲏⲟⲩ </w:t>
-            </w:r>
-            <w:r>
-              <w:lastRenderedPageBreak/>
-              <w:t>ⲛⲓⲃⲉⲛ: ⲟⲩⲟϩ ⲛ̀ⲧⲉⲛϯⲱ̀ⲟⲩ ⲛ̀ⲧⲉϥⲁⲛⲁⲥⲧⲁⲥⲓⲥ: ϫⲉ ⲁϥⲉⲣϩⲩⲡⲟⲙⲟⲛⲓⲛ: ⲟⲩⲟϩ ⲁϥϧⲟⲙϧⲉⲙ ⲙ̀ⲫ̀ⲙⲟⲩ ϩⲓⲧⲉⲛ ⲡⲉϥⲙⲟⲩ:</w:t>
+              <w:t>Ⲇⲟⲝⲁ ⲡⲁⲧⲣⲓ...</w:t>
             </w:r>
           </w:p>
         </w:tc>
@@ -533,12 +519,7 @@
           </w:tcPr>
           <w:p>
             <w:r>
-              <w:lastRenderedPageBreak/>
-              <w:t xml:space="preserve">Let us bless the Lord </w:t>
-            </w:r>
-            <w:r>
-              <w:lastRenderedPageBreak/>
-              <w:t>continually, and glorify His Resurrection. For He was patient and destroyed death by His death.</w:t>
+              <w:t>Glory be to the Father, and the Son and the Holy Spirit.</w:t>
             </w:r>
           </w:p>
         </w:tc>
@@ -548,12 +529,7 @@
           </w:tcPr>
           <w:p>
             <w:r>
-              <w:lastRenderedPageBreak/>
-              <w:t xml:space="preserve">Let  us always praise the Lord, </w:t>
-            </w:r>
-            <w:r>
-              <w:lastRenderedPageBreak/>
-              <w:t>and glorify His Resurrection. For He endured and crushed death by His death.</w:t>
+              <w:t>Glory be to the Father, and the Son and the Holy Spirit.</w:t>
             </w:r>
           </w:p>
         </w:tc>
@@ -563,12 +539,7 @@
           </w:tcPr>
           <w:p>
             <w:r>
-              <w:lastRenderedPageBreak/>
-              <w:t xml:space="preserve">Let us bless the Lord all the </w:t>
-            </w:r>
-            <w:r>
-              <w:lastRenderedPageBreak/>
-              <w:t>time: and glorify His resurrection: for He was patient: and destroyed death by His death.</w:t>
+              <w:t>Glory be to the Father and the Son and the Holy Spirit.</w:t>
             </w:r>
           </w:p>
         </w:tc>
@@ -577,13 +548,11 @@
             <w:tcW w:w="841" w:type="pct"/>
           </w:tcPr>
           <w:p>
-            <w:r>
-              <w:lastRenderedPageBreak/>
-              <w:t xml:space="preserve">Let us continually praise the </w:t>
-            </w:r>
-            <w:r>
-              <w:lastRenderedPageBreak/>
-              <w:t>Lord and glorify His Resurrection. For He endured death, and crushed it by His death.</w:t>
+            <w:pPr>
+              <w:ind w:left="288" w:hanging="288"/>
+            </w:pPr>
+            <w:r>
+              <w:t>Glory be to the Father, and the Son, and the Holy Spirit.</w:t>
             </w:r>
           </w:p>
         </w:tc>
@@ -591,7 +560,14 @@
           <w:tcPr>
             <w:tcW w:w="842" w:type="pct"/>
           </w:tcPr>
-          <w:p/>
+          <w:p>
+            <w:pPr>
+              <w:ind w:left="288" w:hanging="288"/>
+            </w:pPr>
+            <w:r>
+              <w:t>Glory be to the Father, and the Son, and the Holy Spirit.</w:t>
+            </w:r>
+          </w:p>
         </w:tc>
       </w:tr>
       <w:tr>
@@ -604,8 +580,7 @@
               <w:pStyle w:val="CopticVerse"/>
             </w:pPr>
             <w:r>
-              <w:lastRenderedPageBreak/>
-              <w:t>Ⲕⲉ ⲛⲩⲛ...</w:t>
+              <w:t>Ⲁⲙⲱⲓⲛⲓ ⲧⲏⲣⲟⲩ ⲛⲓⲡⲓⲥⲧⲟⲥ: ⲛ̀ⲧⲉⲛⲟⲩⲱϣⲧ ⲛ̀ⲧ̀ⲁⲛⲁⲥⲧⲁⲥⲓⲥ ⲙ̀Ⲡⲭ̅ⲥ̅: ϫⲉ ϩⲏⲡⲡⲉ ⲉⲃⲟⲗϩⲓⲧⲉⲛ ⲡⲉϥⲥⲧⲁⲩⲣⲟⲥ: ⲁϥⲓ̀ ⲛ̀ϫⲉ ⲫ̀ⲣⲁϣⲓ ⲉ̀ϧⲟⲩⲛ ⲉ̀ⲡⲓⲕⲟⲥⲙⲟⲥ ⲧⲏⲣϥ.</w:t>
             </w:r>
           </w:p>
         </w:tc>
@@ -615,7 +590,7 @@
           </w:tcPr>
           <w:p>
             <w:r>
-              <w:t>Now and forever and unto the ages of all ages, Amen.</w:t>
+              <w:t>Come all you believers let us bow down to the Resurrection of Christ. Behold, through His Cross, joy has entered into the whole world.</w:t>
             </w:r>
           </w:p>
         </w:tc>
@@ -625,7 +600,13 @@
           </w:tcPr>
           <w:p>
             <w:r>
-              <w:t>Now and forever and unto the age of all ages, Amen.</w:t>
+              <w:t xml:space="preserve">Come all you believers, let us bow down to </w:t>
+            </w:r>
+            <w:r>
+              <w:t>the</w:t>
+            </w:r>
+            <w:r>
+              <w:t xml:space="preserve"> Resurrection of Christ. For behold, through His Cross joy has come into the whole world.</w:t>
             </w:r>
           </w:p>
         </w:tc>
@@ -635,7 +616,7 @@
           </w:tcPr>
           <w:p>
             <w:r>
-              <w:t>Now and forever and unto the ages of ages: Amen.</w:t>
+              <w:t>Come, all you believers: let us bow down to the resurrection of Christ: for behold, through His cross: joy has entered into the whole world.</w:t>
             </w:r>
           </w:p>
         </w:tc>
@@ -644,161 +625,29 @@
             <w:tcW w:w="841" w:type="pct"/>
           </w:tcPr>
           <w:p>
-            <w:r>
-              <w:t>Now, and forever, and to the age of ages.</w:t>
-            </w:r>
-          </w:p>
-        </w:tc>
-        <w:tc>
-          <w:tcPr>
-            <w:tcW w:w="842" w:type="pct"/>
-          </w:tcPr>
-          <w:p/>
-        </w:tc>
-      </w:tr>
-      <w:tr>
-        <w:tc>
-          <w:tcPr>
-            <w:tcW w:w="837" w:type="pct"/>
-          </w:tcPr>
-          <w:p>
-            <w:pPr>
-              <w:pStyle w:val="CopticVerse"/>
-            </w:pPr>
-            <w:r>
-              <w:t>Ⲛⲓⲣⲁϣⲓ ⲧⲏⲣⲟⲩ ⲥⲉⲧⲱⲙⲓ ⲉ̀ⲣⲟ ⲱ̀ ϯⲑⲉⲟⲧⲟⲕⲟⲥ: ϫⲉ ⲉⲃⲟⲗϩⲓⲧⲟϯ ⲁⲩⲧⲁⲥⲑⲟ ⲛ̀Ⲁⲇⲁⲙ ⲉ̀ⲡⲓⲡⲁⲣⲁⲇⲓⲥⲟⲥ: ⲉ̀ⲁⲥϭⲓ ⲛ̀ⲟⲩⲥⲟⲗⲥⲉⲗ ⲛ̀ϫⲉ Ⲉⲩⲁ: ⲉ̀ⲫ̀ⲙⲁ ̀ⲙⲡⲉⲥⲙ̀ⲕⲁϩⲛ̀ϩⲏⲧ: ⲉ̀ⲁⲥϭⲓ ⲛ̀ϯⲉⲗⲉⲩⲑⲉⲣⲓⲁ ⲛ̀ⲕⲉⲥⲟⲡ: ⲉⲑⲃⲏϯ ⲛⲉⲙ ⲡⲓⲟⲩϫⲁⲓ ⲛ̀ⲉⲱ̀ⲛⲓⲟⲛ.</w:t>
-            </w:r>
-          </w:p>
-        </w:tc>
-        <w:tc>
-          <w:tcPr>
-            <w:tcW w:w="833" w:type="pct"/>
-          </w:tcPr>
-          <w:p>
-            <w:r>
-              <w:t>All joy befits you, O Mother of God. For through you, Adam returned back to Paradise. And Eve gained grace to replace her sadness. Through you, she gained freedom once more as well as eternal salvation.</w:t>
-            </w:r>
-          </w:p>
-        </w:tc>
-        <w:tc>
-          <w:tcPr>
-            <w:tcW w:w="819" w:type="pct"/>
-          </w:tcPr>
-          <w:p>
-            <w:r>
-              <w:t xml:space="preserve">All joy befits you, O </w:t>
-            </w:r>
-            <w:proofErr w:type="spellStart"/>
-            <w:r>
-              <w:t>Theotokos</w:t>
-            </w:r>
-            <w:proofErr w:type="spellEnd"/>
-            <w:r>
-              <w:t>, for through you Adam returned to Paradise; And Eve was consoled in place of her heartache. She gained liberty once more because of you as well as eternal salvation.</w:t>
-            </w:r>
-          </w:p>
-        </w:tc>
-        <w:tc>
-          <w:tcPr>
-            <w:tcW w:w="827" w:type="pct"/>
-          </w:tcPr>
-          <w:p>
-            <w:r>
-              <w:t>All joy befits you, O Mother of God: for through you, Adam returned to Paradise: Eve gained grace in place of her sadness: Through you, she gained freedom once more, as well as eternal salvation.</w:t>
-            </w:r>
-          </w:p>
-        </w:tc>
-        <w:tc>
-          <w:tcPr>
-            <w:tcW w:w="841" w:type="pct"/>
-          </w:tcPr>
-          <w:p>
-            <w:r>
-              <w:t xml:space="preserve">Your perfect joy is befitting O </w:t>
-            </w:r>
-            <w:proofErr w:type="spellStart"/>
-            <w:r>
-              <w:t>Theotokos</w:t>
-            </w:r>
-            <w:proofErr w:type="spellEnd"/>
-            <w:r>
-              <w:t>, for by you Adam returned to Paradise. Eve was received comfort in place of her sorrow. By you she regained freedom, and received eternal salvation.</w:t>
-            </w:r>
-          </w:p>
-        </w:tc>
-        <w:tc>
-          <w:tcPr>
-            <w:tcW w:w="842" w:type="pct"/>
-          </w:tcPr>
-          <w:p/>
-        </w:tc>
-      </w:tr>
-      <w:tr>
-        <w:tc>
-          <w:tcPr>
-            <w:tcW w:w="837" w:type="pct"/>
-          </w:tcPr>
-          <w:p>
-            <w:pPr>
-              <w:pStyle w:val="CopticVerse"/>
-            </w:pPr>
-            <w:r>
-              <w:t xml:space="preserve">Ⲁⲛⲟⲛ ⲇⲉ ϩⲱⲛ ⲙⲁⲣⲉⲛϯⲱ̀ⲟⲩ ⲛⲉ: ϩⲱⲥ ⲟⲩⲁϩⲟ ⲛ̀ⲧⲉ ϯⲁⲛⲁⲥⲧⲁⲥⲓⲥ: </w:t>
-            </w:r>
-          </w:p>
-          <w:p>
-            <w:pPr>
-              <w:pStyle w:val="CopticVerse"/>
-            </w:pPr>
-            <w:r>
-              <w:t>ϫⲉ ⲭⲉⲣⲉ ⲡⲓⲑⲩⲥⲁⲩⲣⲟⲥ ⲉⲧⲧⲟⲃ: ⲉⲧⲁⲛⲉⲣⲁⲡⲟⲗⲉⲩⲓⲛ ⲙ̀ⲡⲓⲱⲛϧ ⲉⲃⲟⲗϩⲓⲧⲟⲧϥ: ⲭⲉⲣⲉ ⲑⲏⲉⲧⲁⲥⲙⲓⲥⲓ ⲛⲁⲛ ⲙ̀Ⲡⲭ̅ⲥ̅ Ⲡⲉⲛⲛⲟⲩϯ: ⲟⲩⲟϩ ⲁϥϯⲛⲁⲛ ⲙ̀ⲡⲓⲱⲛϧ ⲉⲃⲟⲗϩⲓⲧⲉⲛ ⲧⲉϥⲁⲛⲁⲥⲧⲁⲥⲓⲥ.</w:t>
-            </w:r>
-          </w:p>
-        </w:tc>
-        <w:tc>
-          <w:tcPr>
-            <w:tcW w:w="833" w:type="pct"/>
-          </w:tcPr>
-          <w:p>
-            <w:r>
-              <w:t>And we too, let us glorify you as a treasure of the Resurrection. Hail to the sealed treasure through which we were given life. Hail to her who gave birth to Christ, our Lord who gave us life through His Resurrection.</w:t>
-            </w:r>
-          </w:p>
-        </w:tc>
-        <w:tc>
-          <w:tcPr>
-            <w:tcW w:w="819" w:type="pct"/>
-          </w:tcPr>
-          <w:p>
-            <w:r>
-              <w:t xml:space="preserve">And we too, let us glorify you as a treasure of the Resurrection. Hail to the sealed treasure through which we were given life. Hail to her who, for us, gave birth to Christ our God; And He gave us life through His Resurrection. </w:t>
-            </w:r>
-          </w:p>
-        </w:tc>
-        <w:tc>
-          <w:tcPr>
-            <w:tcW w:w="827" w:type="pct"/>
-          </w:tcPr>
-          <w:p>
-            <w:r>
-              <w:t xml:space="preserve">We too, let us glorify you as a treasure of the resurrection: Hail to the sealed treasure through which we were given life: Hail to her, who bore for us Christ our God: and He gave us life through His resurrection. </w:t>
-            </w:r>
-          </w:p>
-        </w:tc>
-        <w:tc>
-          <w:tcPr>
-            <w:tcW w:w="841" w:type="pct"/>
-          </w:tcPr>
-          <w:p>
-            <w:r>
-              <w:t>Let us also glorify you</w:t>
-            </w:r>
-            <w:r>
-              <w:t xml:space="preserve"> as a treasure of the resurrection. Hail to the </w:t>
+            <w:pPr>
+              <w:ind w:left="288" w:hanging="288"/>
+            </w:pPr>
+            <w:r>
+              <w:t>C</w:t>
+            </w:r>
+            <w:r>
+              <w:t>ome all you believers,</w:t>
+            </w:r>
+          </w:p>
+          <w:p>
+            <w:pPr>
+              <w:ind w:left="288" w:hanging="288"/>
+            </w:pPr>
+            <w:r>
+              <w:t>L</w:t>
+            </w:r>
+            <w:r>
+              <w:t xml:space="preserve">et us bow down </w:t>
             </w:r>
             <w:commentRangeStart w:id="13"/>
             <w:r>
-              <w:t xml:space="preserve">sealed </w:t>
+              <w:t xml:space="preserve">to </w:t>
             </w:r>
             <w:commentRangeEnd w:id="13"/>
             <w:r>
@@ -810,47 +659,30 @@
               <w:commentReference w:id="13"/>
             </w:r>
             <w:r>
-              <w:t>treasure by whom we received life. Hail to her gave birth to Christ our God for us. He gave us life through His Resurrection.</w:t>
-            </w:r>
-          </w:p>
-        </w:tc>
-        <w:tc>
-          <w:tcPr>
-            <w:tcW w:w="842" w:type="pct"/>
-          </w:tcPr>
-          <w:p/>
-        </w:tc>
-      </w:tr>
-      <w:tr>
-        <w:tc>
-          <w:tcPr>
-            <w:tcW w:w="837" w:type="pct"/>
-          </w:tcPr>
-          <w:p>
-            <w:pPr>
-              <w:pStyle w:val="CopticVerse"/>
-            </w:pPr>
-            <w:r>
-              <w:t xml:space="preserve">ⲕ̀ⲥ̀ⲙⲁⲣⲱⲟⲩⲧ Ⲡⲟ̅ⲥ̅: ⲙⲁⲧ̀ⲥⲁⲃⲟⲓ </w:t>
-            </w:r>
-            <w:r>
-              <w:lastRenderedPageBreak/>
-              <w:t>ⲉ̀ⲛⲉⲕⲙⲉⲟⲙⲏⲓ.</w:t>
-            </w:r>
-          </w:p>
-        </w:tc>
-        <w:tc>
-          <w:tcPr>
-            <w:tcW w:w="833" w:type="pct"/>
-          </w:tcPr>
-          <w:p>
-            <w:r>
-              <w:lastRenderedPageBreak/>
-              <w:t xml:space="preserve">Blessed are You, O Lord, teach my Your </w:t>
+              <w:t>the Resurrection of Christ.</w:t>
+            </w:r>
+          </w:p>
+          <w:p>
+            <w:pPr>
+              <w:ind w:left="288" w:hanging="288"/>
+            </w:pPr>
+            <w:r>
+              <w:t>Behold, through His Cross,</w:t>
+            </w:r>
+          </w:p>
+          <w:p>
+            <w:pPr>
+              <w:ind w:left="288" w:hanging="288"/>
+            </w:pPr>
+            <w:r>
+              <w:t>T</w:t>
+            </w:r>
+            <w:r>
+              <w:t xml:space="preserve">he whole cosmos has become </w:t>
             </w:r>
             <w:commentRangeStart w:id="14"/>
             <w:r>
-              <w:t>justice</w:t>
+              <w:t>joyful</w:t>
             </w:r>
             <w:commentRangeEnd w:id="14"/>
             <w:r>
@@ -868,39 +700,46 @@
         </w:tc>
         <w:tc>
           <w:tcPr>
-            <w:tcW w:w="819" w:type="pct"/>
-          </w:tcPr>
-          <w:p>
-            <w:r>
-              <w:t>Blessed are You, O Lord. Teach me Your truths.</w:t>
-            </w:r>
-          </w:p>
-        </w:tc>
-        <w:tc>
-          <w:tcPr>
-            <w:tcW w:w="827" w:type="pct"/>
-          </w:tcPr>
-          <w:p>
-            <w:r>
-              <w:t>Blessed are You, O Lord. Teach my your truth.</w:t>
-            </w:r>
-          </w:p>
-        </w:tc>
-        <w:tc>
-          <w:tcPr>
-            <w:tcW w:w="841" w:type="pct"/>
-          </w:tcPr>
-          <w:p>
-            <w:r>
-              <w:t>Blessed are You, O Lord. Teach me Your truths.</w:t>
-            </w:r>
-          </w:p>
-        </w:tc>
-        <w:tc>
-          <w:tcPr>
             <w:tcW w:w="842" w:type="pct"/>
           </w:tcPr>
-          <w:p/>
+          <w:p>
+            <w:pPr>
+              <w:ind w:left="288" w:hanging="288"/>
+            </w:pPr>
+            <w:r>
+              <w:t>Come all you believers,</w:t>
+            </w:r>
+          </w:p>
+          <w:p>
+            <w:pPr>
+              <w:ind w:left="288" w:hanging="288"/>
+            </w:pPr>
+            <w:r>
+              <w:t>L</w:t>
+            </w:r>
+            <w:r>
+              <w:t xml:space="preserve">et us bow down to the Resurrection of Christ. </w:t>
+            </w:r>
+          </w:p>
+          <w:p>
+            <w:pPr>
+              <w:ind w:left="288" w:hanging="288"/>
+            </w:pPr>
+            <w:r>
+              <w:t xml:space="preserve">Behold, through His Cross, </w:t>
+            </w:r>
+          </w:p>
+          <w:p>
+            <w:pPr>
+              <w:ind w:left="288" w:hanging="288"/>
+            </w:pPr>
+            <w:r>
+              <w:t>J</w:t>
+            </w:r>
+            <w:r>
+              <w:t>oy has entered into the whole world.</w:t>
+            </w:r>
+          </w:p>
         </w:tc>
       </w:tr>
       <w:tr>
@@ -913,8 +752,11 @@
               <w:pStyle w:val="CopticVerse"/>
             </w:pPr>
             <w:r>
+              <w:t xml:space="preserve">Ⲙⲁⲣⲉⲛⲥ̀ⲙⲟⲩ ⲉ̀Ⲡⲟ̅ⲥ̅ ⲛ̀ⲥⲏⲟⲩ </w:t>
+            </w:r>
+            <w:r>
               <w:lastRenderedPageBreak/>
-              <w:t>Ⲛⲓⲥⲧⲣⲁⲧⲓⲁ ⲛ̀ⲁⲅⲅⲉⲗⲓⲕⲟⲛ: ⲁⲩⲧⲱⲙⲧ ϧⲉⲛ ⲡ̀ϫⲓⲛⲑ̀ⲣⲟⲩⲛⲁⲩ ⲉⲣⲟⲕ: ⲉ̀ⲁⲩⲟⲡⲕ ⲛⲉⲙ ⲛⲓⲣⲉϥⲙⲱⲟⲩⲧ: ⲟⲩⲟϩ ⲁⲕϧⲟⲙϧⲉⲙ ⲛ̀ϯϫⲟⲙ ⲛ̀ⲧⲉ ⲫ̀ⲙⲟⲩ ⲱ ⲡⲓⲥ̅ⲱ̅ⲣ: ⲟⲩⲟϩ ⲁⲕⲧⲟⲩⲛⲟⲥ Ⲁⲇⲁⲙ ⲛⲉⲙⲁⲕ: ⲟⲩⲟϩ ⲁⲕⲁⲓϥ ⲛ̀ⲣⲉⲙϩⲉ ⲉⲃⲟⲗϧⲉⲛ ⲁⲙⲉⲛϯ.</w:t>
+              <w:t>ⲛⲓⲃⲉⲛ: ⲟⲩⲟϩ ⲛ̀ⲧⲉⲛϯⲱ̀ⲟⲩ ⲛ̀ⲧⲉϥⲁⲛⲁⲥⲧⲁⲥⲓⲥ: ϫⲉ ⲁϥⲉⲣϩⲩⲡⲟⲙⲟⲛⲓⲛ: ⲟⲩⲟϩ ⲁϥϧⲟⲙϧⲉⲙ ⲙ̀ⲫ̀ⲙⲟⲩ ϩⲓⲧⲉⲛ ⲡⲉϥⲙⲟⲩ:</w:t>
             </w:r>
           </w:p>
         </w:tc>
@@ -924,15 +766,12 @@
           </w:tcPr>
           <w:p>
             <w:r>
-              <w:t xml:space="preserve">The angelic hosts were amazed when they saw You counted among the dead. Yet You destroyed the power of death, O </w:t>
-            </w:r>
-            <w:proofErr w:type="spellStart"/>
-            <w:r>
-              <w:t>Saviour</w:t>
-            </w:r>
-            <w:proofErr w:type="spellEnd"/>
-            <w:r>
-              <w:t xml:space="preserve">. You raised Adam with You and freed him from Hades. </w:t>
+              <w:lastRenderedPageBreak/>
+              <w:t xml:space="preserve">Let us bless the Lord </w:t>
+            </w:r>
+            <w:r>
+              <w:lastRenderedPageBreak/>
+              <w:t>continually, and glorify His Resurrection. For He was patient and destroyed death by His death.</w:t>
             </w:r>
           </w:p>
         </w:tc>
@@ -942,7 +781,12 @@
           </w:tcPr>
           <w:p>
             <w:r>
-              <w:t>The angelic hosts were amazed having counted You among the dead. And You crushed the power of death, O Savior. You raised Adam with You and freed him from Hades.</w:t>
+              <w:lastRenderedPageBreak/>
+              <w:t xml:space="preserve">Let  us always praise the Lord, </w:t>
+            </w:r>
+            <w:r>
+              <w:lastRenderedPageBreak/>
+              <w:t>and glorify His Resurrection. For He endured and crushed death by His death.</w:t>
             </w:r>
           </w:p>
         </w:tc>
@@ -952,7 +796,12 @@
           </w:tcPr>
           <w:p>
             <w:r>
-              <w:t>The angelic hosts were amazed: when they saw You counted among the dead: and You destroyed the power of death, O Savior: and You raised Adam with You and freed him from Hades.</w:t>
+              <w:lastRenderedPageBreak/>
+              <w:t xml:space="preserve">Let us bless the Lord all the </w:t>
+            </w:r>
+            <w:r>
+              <w:lastRenderedPageBreak/>
+              <w:t>time: and glorify His resurrection: for He was patient: and destroyed death by His death.</w:t>
             </w:r>
           </w:p>
         </w:tc>
@@ -961,16 +810,46 @@
             <w:tcW w:w="841" w:type="pct"/>
           </w:tcPr>
           <w:p>
-            <w:r>
-              <w:t xml:space="preserve">The hosts of the angels were amazed to count You among the dead. You crushed the power of death, O </w:t>
-            </w:r>
-            <w:proofErr w:type="spellStart"/>
-            <w:r>
-              <w:t>Saviour</w:t>
-            </w:r>
-            <w:proofErr w:type="spellEnd"/>
-            <w:r>
-              <w:t>; You raised Adam up with You, freeing him from Hades.</w:t>
+            <w:pPr>
+              <w:ind w:left="288" w:hanging="288"/>
+            </w:pPr>
+            <w:r>
+              <w:lastRenderedPageBreak/>
+              <w:t xml:space="preserve">Let us continually praise the </w:t>
+            </w:r>
+            <w:r>
+              <w:lastRenderedPageBreak/>
+              <w:t>Lord</w:t>
+            </w:r>
+          </w:p>
+          <w:p>
+            <w:pPr>
+              <w:ind w:left="288" w:hanging="288"/>
+            </w:pPr>
+            <w:r>
+              <w:t>A</w:t>
+            </w:r>
+            <w:r>
+              <w:t xml:space="preserve">nd glorify His Resurrection. </w:t>
+            </w:r>
+          </w:p>
+          <w:p>
+            <w:pPr>
+              <w:ind w:left="288" w:hanging="288"/>
+            </w:pPr>
+            <w:r>
+              <w:t>For He endured death,</w:t>
+            </w:r>
+          </w:p>
+          <w:p>
+            <w:pPr>
+              <w:ind w:left="288" w:hanging="288"/>
+            </w:pPr>
+            <w:r>
+              <w:t>A</w:t>
+            </w:r>
+            <w:r>
+              <w:t>nd crushed it by His death.</w:t>
             </w:r>
           </w:p>
         </w:tc>
@@ -978,7 +857,52 @@
           <w:tcPr>
             <w:tcW w:w="842" w:type="pct"/>
           </w:tcPr>
-          <w:p/>
+          <w:p>
+            <w:pPr>
+              <w:ind w:left="288" w:hanging="288"/>
+            </w:pPr>
+            <w:r>
+              <w:lastRenderedPageBreak/>
+              <w:t xml:space="preserve">Let </w:t>
+            </w:r>
+            <w:r>
+              <w:t xml:space="preserve">us continually praise the </w:t>
+            </w:r>
+            <w:r>
+              <w:lastRenderedPageBreak/>
+              <w:t>Lord</w:t>
+            </w:r>
+          </w:p>
+          <w:p>
+            <w:pPr>
+              <w:ind w:left="288" w:hanging="288"/>
+            </w:pPr>
+            <w:r>
+              <w:t>A</w:t>
+            </w:r>
+            <w:r>
+              <w:t xml:space="preserve">nd glorify His Resurrection. </w:t>
+            </w:r>
+          </w:p>
+          <w:p>
+            <w:pPr>
+              <w:ind w:left="288" w:hanging="288"/>
+            </w:pPr>
+            <w:r>
+              <w:t>For He endured death,</w:t>
+            </w:r>
+          </w:p>
+          <w:p>
+            <w:pPr>
+              <w:ind w:left="288" w:hanging="288"/>
+            </w:pPr>
+            <w:r>
+              <w:t>A</w:t>
+            </w:r>
+            <w:r>
+              <w:t>nd crushed it by His death.</w:t>
+            </w:r>
+          </w:p>
         </w:tc>
       </w:tr>
       <w:tr>
@@ -991,7 +915,8 @@
               <w:pStyle w:val="CopticVerse"/>
             </w:pPr>
             <w:r>
-              <w:t>ⲕ̀ⲥ̀ⲙⲁⲣⲱⲟⲩⲧ Ⲡⲟ̅ⲥ̅: ⲙⲁⲧ̀ⲥⲁⲃⲟⲓ ⲉ̀ⲛⲉⲕⲙⲉⲟⲙⲏⲓ.</w:t>
+              <w:lastRenderedPageBreak/>
+              <w:t>Ⲕⲉ ⲛⲩⲛ...</w:t>
             </w:r>
           </w:p>
         </w:tc>
@@ -1001,7 +926,7 @@
           </w:tcPr>
           <w:p>
             <w:r>
-              <w:t>Blessed are You, O Lord, teach my Your justice.</w:t>
+              <w:t>Now and forever and unto the ages of all ages, Amen.</w:t>
             </w:r>
           </w:p>
         </w:tc>
@@ -1011,7 +936,7 @@
           </w:tcPr>
           <w:p>
             <w:r>
-              <w:t>Blessed are You, O Lord. Teach me Your truths.</w:t>
+              <w:t>Now and forever and unto the age of all ages, Amen.</w:t>
             </w:r>
           </w:p>
         </w:tc>
@@ -1021,7 +946,7 @@
           </w:tcPr>
           <w:p>
             <w:r>
-              <w:t>Blessed are You, O Lord. Teach my your truth.</w:t>
+              <w:t>Now and forever and unto the ages of ages: Amen.</w:t>
             </w:r>
           </w:p>
         </w:tc>
@@ -1030,8 +955,11 @@
             <w:tcW w:w="841" w:type="pct"/>
           </w:tcPr>
           <w:p>
-            <w:r>
-              <w:t>Blessed are You, O Lord. Teach my Your truths.</w:t>
+            <w:pPr>
+              <w:ind w:left="288" w:hanging="288"/>
+            </w:pPr>
+            <w:r>
+              <w:t>Now, and forever, and to the age of ages.</w:t>
             </w:r>
           </w:p>
         </w:tc>
@@ -1039,7 +967,14 @@
           <w:tcPr>
             <w:tcW w:w="842" w:type="pct"/>
           </w:tcPr>
-          <w:p/>
+          <w:p>
+            <w:pPr>
+              <w:ind w:left="288" w:hanging="288"/>
+            </w:pPr>
+            <w:r>
+              <w:t>Now, and forever, and unto the age of ages.</w:t>
+            </w:r>
+          </w:p>
         </w:tc>
       </w:tr>
       <w:tr>
@@ -1052,7 +987,7 @@
               <w:pStyle w:val="CopticVerse"/>
             </w:pPr>
             <w:r>
-              <w:t>Ⲉⲑⲃⲉ ⲟⲩ ⲛⲓⲥⲟϫⲉⲛ ⲛⲉⲙ ⲛⲓⲛⲉϩⲡⲓ ⲛⲉⲙ ⲛⲓⲣⲓⲙⲓ: ⲧⲉⲧⲉⲛⲑⲱⲧ ⲙ̀ⲙⲱⲟⲩ ⲛⲉⲙ ⲛⲟⲩⲉⲣⲏⲟⲩ: ⲱ̀ ⲛⲓⲙⲁⲑⲏⲧⲏⲥ ⲛ̀ⲧⲉ Ⲡⲟ̅ⲥ̅: ⲡⲉϫⲉ ⲡⲓⲁⲅⲅⲉⲗⲟⲥ ⲉⲧϩⲓⲉⲃⲣⲏϫ ⲉⲃⲟⲗ: ϧⲁⲧⲉⲛ ⲡⲓⲙ̀ϩⲁⲩ ⲛ̀ⲛⲓϩⲓⲟⲙⲓ ⲛ̀ϥⲁⲓⲥⲟϫⲉⲛ: ⲁ̀ⲛⲁⲩ ⲇⲉ ⲛ̀ⲑⲱⲧⲉⲛ ⲟⲩⲟϩ ⲁⲣⲓⲉ̀ⲙⲓ ϫⲉ ⲁϥⲟ̀ϩⲓ ⲉⲣⲁⲧϥ ⲛ̀ϫⲉ Ⲡⲓⲥⲱⲧⲏⲣ: ⲟⲩⲟϩ ⲁϥⲧⲱⲛϥ ⲉⲃⲟⲗϧⲉⲛ ⲛⲏⲉⲑⲙⲱⲟⲩⲧ:</w:t>
+              <w:t>Ⲛⲓⲣⲁϣⲓ ⲧⲏⲣⲟⲩ ⲥⲉⲧⲱⲙⲓ ⲉ̀ⲣⲟ ⲱ̀ ϯⲑⲉⲟⲧⲟⲕⲟⲥ: ϫⲉ ⲉⲃⲟⲗϩⲓⲧⲟϯ ⲁⲩⲧⲁⲥⲑⲟ ⲛ̀Ⲁⲇⲁⲙ ⲉ̀ⲡⲓⲡⲁⲣⲁⲇⲓⲥⲟⲥ: ⲉ̀ⲁⲥϭⲓ ⲛ̀ⲟⲩⲥⲟⲗⲥⲉⲗ ⲛ̀ϫⲉ Ⲉⲩⲁ: ⲉ̀ⲫ̀ⲙⲁ ̀ⲙⲡⲉⲥⲙ̀ⲕⲁϩⲛ̀ϩⲏⲧ: ⲉ̀ⲁⲥϭⲓ ⲛ̀ϯⲉⲗⲉⲩⲑⲉⲣⲓⲁ ⲛ̀ⲕⲉⲥⲟⲡ: ⲉⲑⲃⲏϯ ⲛⲉⲙ ⲡⲓⲟⲩϫⲁⲓ ⲛ̀ⲉⲱ̀ⲛⲓⲟⲛ.</w:t>
             </w:r>
           </w:p>
         </w:tc>
@@ -1062,7 +997,7 @@
           </w:tcPr>
           <w:p>
             <w:r>
-              <w:t>Why did you mix fragrant oil, weeping and mourning with each other, O followers of the Lord? The luminous angel said to the women carrying the spices. Look and be aware that the Savior has risen from the dead.</w:t>
+              <w:t>All joy befits you, O Mother of God. For through you, Adam returned back to Paradise. And Eve gained grace to replace her sadness. Through you, she gained freedom once more as well as eternal salvation.</w:t>
             </w:r>
           </w:p>
         </w:tc>
@@ -1072,7 +1007,15 @@
           </w:tcPr>
           <w:p>
             <w:r>
-              <w:t>Why did you mix ointment and mourning, with each other, O disciples of the Lord? The angel who casts lightning said at the tomb to the women carrying the ointment, "Look and know that the Savior stood on His feet and He rose from the dead."</w:t>
+              <w:t xml:space="preserve">All joy befits you, O </w:t>
+            </w:r>
+            <w:proofErr w:type="spellStart"/>
+            <w:r>
+              <w:t>Theotokos</w:t>
+            </w:r>
+            <w:proofErr w:type="spellEnd"/>
+            <w:r>
+              <w:t>, for through you Adam returned to Paradise; And Eve was consoled in place of her heartache. She gained liberty once more because of you as well as eternal salvation.</w:t>
             </w:r>
           </w:p>
         </w:tc>
@@ -1082,7 +1025,7 @@
           </w:tcPr>
           <w:p>
             <w:r>
-              <w:t>Why did you mix fragrant oil, weeping, and mourning: with each other, O disciples of the Lord: The luminous angel, at the tomb, said to the women carrying the spices: "Look and be aware that the Savior has risen from the dead."</w:t>
+              <w:t>All joy befits you, O Mother of God: for through you, Adam returned to Paradise: Eve gained grace in place of her sadness: Through you, she gained freedom once more, as well as eternal salvation.</w:t>
             </w:r>
           </w:p>
         </w:tc>
@@ -1091,12 +1034,15 @@
             <w:tcW w:w="841" w:type="pct"/>
           </w:tcPr>
           <w:p>
-            <w:r>
-              <w:t xml:space="preserve">Why did you mix </w:t>
+            <w:pPr>
+              <w:ind w:left="288" w:hanging="288"/>
+            </w:pPr>
+            <w:r>
+              <w:t xml:space="preserve">Your </w:t>
             </w:r>
             <w:commentRangeStart w:id="15"/>
             <w:r>
-              <w:t xml:space="preserve">fragrant </w:t>
+              <w:t xml:space="preserve">perfect </w:t>
             </w:r>
             <w:commentRangeEnd w:id="15"/>
             <w:r>
@@ -1108,20 +1054,180 @@
               <w:commentReference w:id="15"/>
             </w:r>
             <w:r>
-              <w:t xml:space="preserve">ointment with </w:t>
-            </w:r>
-            <w:r>
-              <w:t xml:space="preserve">weeping and </w:t>
-            </w:r>
-            <w:r>
-              <w:t>mourning O disciples of the Lord?</w:t>
-            </w:r>
-            <w:r>
-              <w:t xml:space="preserve"> The shining angel said to the women carrying the </w:t>
+              <w:t xml:space="preserve">joy is befitting O </w:t>
+            </w:r>
+            <w:proofErr w:type="spellStart"/>
+            <w:r>
+              <w:t>Theotokos,</w:t>
+            </w:r>
+            <w:proofErr w:type="spellEnd"/>
+          </w:p>
+          <w:p>
+            <w:pPr>
+              <w:ind w:left="288" w:hanging="288"/>
+            </w:pPr>
+            <w:r>
+              <w:t>F</w:t>
+            </w:r>
+            <w:r>
+              <w:t>or by</w:t>
+            </w:r>
+            <w:r>
+              <w:t xml:space="preserve"> you Adam returned to Paradise.</w:t>
+            </w:r>
+          </w:p>
+          <w:p>
+            <w:pPr>
+              <w:ind w:left="288" w:hanging="288"/>
+            </w:pPr>
+            <w:r>
+              <w:t xml:space="preserve">Eve received </w:t>
+            </w:r>
+            <w:r>
+              <w:t>comfort in place of her sorrow.</w:t>
+            </w:r>
+          </w:p>
+          <w:p>
+            <w:pPr>
+              <w:ind w:left="288" w:hanging="288"/>
+            </w:pPr>
+            <w:r>
+              <w:t>By you she regained freedom, and received eternal salvation.</w:t>
+            </w:r>
+          </w:p>
+        </w:tc>
+        <w:tc>
+          <w:tcPr>
+            <w:tcW w:w="842" w:type="pct"/>
+          </w:tcPr>
+          <w:p>
+            <w:pPr>
+              <w:ind w:left="288" w:hanging="288"/>
+            </w:pPr>
+            <w:r>
+              <w:t>Your perfect</w:t>
+            </w:r>
+            <w:r>
+              <w:t xml:space="preserve"> joy is befitting O </w:t>
+            </w:r>
+            <w:proofErr w:type="spellStart"/>
+            <w:r>
+              <w:t>Theotokos,</w:t>
+            </w:r>
+            <w:proofErr w:type="spellEnd"/>
+          </w:p>
+          <w:p>
+            <w:pPr>
+              <w:ind w:left="288" w:hanging="288"/>
+            </w:pPr>
+            <w:r>
+              <w:t>F</w:t>
+            </w:r>
+            <w:r>
+              <w:t>or by yo</w:t>
+            </w:r>
+            <w:r>
+              <w:t>u Adam returned to Paradise.</w:t>
+            </w:r>
+          </w:p>
+          <w:p>
+            <w:pPr>
+              <w:ind w:left="288" w:hanging="288"/>
+            </w:pPr>
+            <w:r>
+              <w:t xml:space="preserve">Eve received </w:t>
+            </w:r>
+            <w:r>
+              <w:t>comfort in place of her sorrow.</w:t>
+            </w:r>
+          </w:p>
+          <w:p>
+            <w:pPr>
+              <w:ind w:left="288" w:hanging="288"/>
+            </w:pPr>
+            <w:r>
+              <w:t>By you she regained freedom, and received eternal salvation.</w:t>
+            </w:r>
+          </w:p>
+        </w:tc>
+      </w:tr>
+      <w:tr>
+        <w:tc>
+          <w:tcPr>
+            <w:tcW w:w="837" w:type="pct"/>
+          </w:tcPr>
+          <w:p>
+            <w:pPr>
+              <w:pStyle w:val="CopticVerse"/>
+            </w:pPr>
+            <w:r>
+              <w:t xml:space="preserve">Ⲁⲛⲟⲛ ⲇⲉ ϩⲱⲛ ⲙⲁⲣⲉⲛϯⲱ̀ⲟⲩ ⲛⲉ: ϩⲱⲥ ⲟⲩⲁϩⲟ ⲛ̀ⲧⲉ ϯⲁⲛⲁⲥⲧⲁⲥⲓⲥ: </w:t>
+            </w:r>
+          </w:p>
+          <w:p>
+            <w:pPr>
+              <w:pStyle w:val="CopticVerse"/>
+            </w:pPr>
+            <w:r>
+              <w:t>ϫⲉ ⲭⲉⲣⲉ ⲡⲓⲑⲩⲥⲁⲩⲣⲟⲥ ⲉⲧⲧⲟⲃ: ⲉⲧⲁⲛⲉⲣⲁⲡⲟⲗⲉⲩⲓⲛ ⲙ̀ⲡⲓⲱⲛϧ ⲉⲃⲟⲗϩⲓⲧⲟⲧϥ: ⲭⲉⲣⲉ ⲑⲏⲉⲧⲁⲥⲙⲓⲥⲓ ⲛⲁⲛ ⲙ̀Ⲡⲭ̅ⲥ̅ Ⲡⲉⲛⲛⲟⲩϯ: ⲟⲩⲟϩ ⲁϥϯⲛⲁⲛ ⲙ̀ⲡⲓⲱⲛϧ ⲉⲃⲟⲗϩⲓⲧⲉⲛ ⲧⲉϥⲁⲛⲁⲥⲧⲁⲥⲓⲥ.</w:t>
+            </w:r>
+          </w:p>
+        </w:tc>
+        <w:tc>
+          <w:tcPr>
+            <w:tcW w:w="833" w:type="pct"/>
+          </w:tcPr>
+          <w:p>
+            <w:r>
+              <w:t>And we too, let us glorify you as a treasure of the Resurrection. Hail to the sealed treasure through which we were given life. Hail to her who gave birth to Christ, our Lord who gave us life through His Resurrection.</w:t>
+            </w:r>
+          </w:p>
+        </w:tc>
+        <w:tc>
+          <w:tcPr>
+            <w:tcW w:w="819" w:type="pct"/>
+          </w:tcPr>
+          <w:p>
+            <w:r>
+              <w:t xml:space="preserve">And we too, let us glorify you as a treasure of the Resurrection. Hail to the sealed treasure through which we were given life. Hail to her who, for us, gave birth to Christ our God; And He gave us life through His Resurrection. </w:t>
+            </w:r>
+          </w:p>
+        </w:tc>
+        <w:tc>
+          <w:tcPr>
+            <w:tcW w:w="827" w:type="pct"/>
+          </w:tcPr>
+          <w:p>
+            <w:r>
+              <w:t xml:space="preserve">We too, let us glorify you as a treasure of the resurrection: Hail to the sealed treasure through which we were given life: Hail to her, who bore for us Christ our God: and He gave us life through His resurrection. </w:t>
+            </w:r>
+          </w:p>
+        </w:tc>
+        <w:tc>
+          <w:tcPr>
+            <w:tcW w:w="841" w:type="pct"/>
+          </w:tcPr>
+          <w:p>
+            <w:pPr>
+              <w:ind w:left="288" w:hanging="288"/>
+            </w:pPr>
+            <w:r>
+              <w:t>Let us also glorify you</w:t>
+            </w:r>
+            <w:r>
+              <w:t xml:space="preserve"> as a treasure of the resurrection. </w:t>
+            </w:r>
+          </w:p>
+          <w:p>
+            <w:pPr>
+              <w:ind w:left="288" w:hanging="288"/>
+            </w:pPr>
+            <w:r>
+              <w:t xml:space="preserve">Hail to the </w:t>
             </w:r>
             <w:commentRangeStart w:id="16"/>
             <w:r>
-              <w:t>spices</w:t>
+              <w:t xml:space="preserve">sealed </w:t>
             </w:r>
             <w:commentRangeEnd w:id="16"/>
             <w:r>
@@ -1133,19 +1239,109 @@
               <w:commentReference w:id="16"/>
             </w:r>
             <w:r>
-              <w:t xml:space="preserve">, "behold and see that the </w:t>
-            </w:r>
-            <w:proofErr w:type="spellStart"/>
-            <w:r>
-              <w:t>Saviour</w:t>
-            </w:r>
-            <w:proofErr w:type="spellEnd"/>
-            <w:r>
-              <w:t xml:space="preserve"> </w:t>
+              <w:t>tre</w:t>
+            </w:r>
+            <w:r>
+              <w:t>asure by whom we received life.</w:t>
+            </w:r>
+          </w:p>
+          <w:p>
+            <w:pPr>
+              <w:ind w:left="288" w:hanging="288"/>
+            </w:pPr>
+            <w:r>
+              <w:t>Hail to her</w:t>
+            </w:r>
+            <w:r>
+              <w:t xml:space="preserve"> who</w:t>
+            </w:r>
+            <w:r>
+              <w:t xml:space="preserve"> gave birth to Christ our God for us. </w:t>
+            </w:r>
+          </w:p>
+          <w:p>
+            <w:pPr>
+              <w:ind w:left="288" w:hanging="288"/>
+            </w:pPr>
+            <w:r>
+              <w:t>He gave us life through His Resurrection.</w:t>
+            </w:r>
+          </w:p>
+        </w:tc>
+        <w:tc>
+          <w:tcPr>
+            <w:tcW w:w="842" w:type="pct"/>
+          </w:tcPr>
+          <w:p>
+            <w:pPr>
+              <w:ind w:left="288" w:hanging="288"/>
+            </w:pPr>
+            <w:r>
+              <w:t xml:space="preserve">Let us also glorify you as a treasure of the resurrection. </w:t>
+            </w:r>
+          </w:p>
+          <w:p>
+            <w:pPr>
+              <w:ind w:left="288" w:hanging="288"/>
+            </w:pPr>
+            <w:r>
+              <w:t>Hail to the sealed tre</w:t>
+            </w:r>
+            <w:r>
+              <w:t>asure by whom we received life.</w:t>
+            </w:r>
+          </w:p>
+          <w:p>
+            <w:pPr>
+              <w:ind w:left="288" w:hanging="288"/>
+            </w:pPr>
+            <w:r>
+              <w:t xml:space="preserve">Hail to her who gave </w:t>
+            </w:r>
+            <w:r>
+              <w:t>birth to Christ our God for us.</w:t>
+            </w:r>
+          </w:p>
+          <w:p>
+            <w:pPr>
+              <w:ind w:left="288" w:hanging="288"/>
+            </w:pPr>
+            <w:r>
+              <w:t>He gave us life through His Resurrection.</w:t>
+            </w:r>
+          </w:p>
+        </w:tc>
+      </w:tr>
+      <w:tr>
+        <w:tc>
+          <w:tcPr>
+            <w:tcW w:w="837" w:type="pct"/>
+          </w:tcPr>
+          <w:p>
+            <w:pPr>
+              <w:pStyle w:val="CopticVerse"/>
+            </w:pPr>
+            <w:r>
+              <w:t xml:space="preserve">ⲕ̀ⲥ̀ⲙⲁⲣⲱⲟⲩⲧ Ⲡⲟ̅ⲥ̅: ⲙⲁⲧ̀ⲥⲁⲃⲟⲓ </w:t>
+            </w:r>
+            <w:r>
+              <w:lastRenderedPageBreak/>
+              <w:t>ⲉ̀ⲛⲉⲕⲙⲉⲟⲙⲏⲓ.</w:t>
+            </w:r>
+          </w:p>
+        </w:tc>
+        <w:tc>
+          <w:tcPr>
+            <w:tcW w:w="833" w:type="pct"/>
+          </w:tcPr>
+          <w:p>
+            <w:r>
+              <w:lastRenderedPageBreak/>
+              <w:t xml:space="preserve">Blessed are You, O Lord, teach my Your </w:t>
             </w:r>
             <w:commentRangeStart w:id="17"/>
             <w:r>
-              <w:t xml:space="preserve">is risen </w:t>
+              <w:t>justice</w:t>
             </w:r>
             <w:commentRangeEnd w:id="17"/>
             <w:r>
@@ -1157,7 +1353,40 @@
               <w:commentReference w:id="17"/>
             </w:r>
             <w:r>
-              <w:t>from the dead."</w:t>
+              <w:t>.</w:t>
+            </w:r>
+          </w:p>
+        </w:tc>
+        <w:tc>
+          <w:tcPr>
+            <w:tcW w:w="819" w:type="pct"/>
+          </w:tcPr>
+          <w:p>
+            <w:r>
+              <w:t>Blessed are You, O Lord. Teach me Your truths.</w:t>
+            </w:r>
+          </w:p>
+        </w:tc>
+        <w:tc>
+          <w:tcPr>
+            <w:tcW w:w="827" w:type="pct"/>
+          </w:tcPr>
+          <w:p>
+            <w:r>
+              <w:t>Blessed are You, O Lord. Teach my your truth.</w:t>
+            </w:r>
+          </w:p>
+        </w:tc>
+        <w:tc>
+          <w:tcPr>
+            <w:tcW w:w="841" w:type="pct"/>
+          </w:tcPr>
+          <w:p>
+            <w:pPr>
+              <w:ind w:left="288" w:hanging="288"/>
+            </w:pPr>
+            <w:r>
+              <w:t>Blessed are You, O Lord. Teach me Your truths.</w:t>
             </w:r>
           </w:p>
         </w:tc>
@@ -1165,7 +1394,14 @@
           <w:tcPr>
             <w:tcW w:w="842" w:type="pct"/>
           </w:tcPr>
-          <w:p/>
+          <w:p>
+            <w:pPr>
+              <w:ind w:left="288" w:hanging="288"/>
+            </w:pPr>
+            <w:r>
+              <w:t>Blessed art Thou, O Lord. Teach me Thy truths.</w:t>
+            </w:r>
+          </w:p>
         </w:tc>
       </w:tr>
       <w:tr>
@@ -1178,7 +1414,8 @@
               <w:pStyle w:val="CopticVerse"/>
             </w:pPr>
             <w:r>
-              <w:t>ⲕ̀ⲥ̀ⲙⲁⲣⲱⲟⲩⲧ Ⲡⲟ̅ⲥ̅: ⲙⲁⲧ̀ⲥⲁⲃⲟⲓ ⲉ̀ⲛⲉⲕⲙⲉⲟⲙⲏⲓ.</w:t>
+              <w:lastRenderedPageBreak/>
+              <w:t>Ⲛⲓⲥⲧⲣⲁⲧⲓⲁ ⲛ̀ⲁⲅⲅⲉⲗⲓⲕⲟⲛ: ⲁⲩⲧⲱⲙⲧ ϧⲉⲛ ⲡ̀ϫⲓⲛⲑ̀ⲣⲟⲩⲛⲁⲩ ⲉⲣⲟⲕ: ⲉ̀ⲁⲩⲟⲡⲕ ⲛⲉⲙ ⲛⲓⲣⲉϥⲙⲱⲟⲩⲧ: ⲟⲩⲟϩ ⲁⲕϧⲟⲙϧⲉⲙ ⲛ̀ϯϫⲟⲙ ⲛ̀ⲧⲉ ⲫ̀ⲙⲟⲩ ⲱ ⲡⲓⲥ̅ⲱ̅ⲣ: ⲟⲩⲟϩ ⲁⲕⲧⲟⲩⲛⲟⲥ Ⲁⲇⲁⲙ ⲛⲉⲙⲁⲕ: ⲟⲩⲟϩ ⲁⲕⲁⲓϥ ⲛ̀ⲣⲉⲙϩⲉ ⲉⲃⲟⲗϧⲉⲛ ⲁⲙⲉⲛϯ.</w:t>
             </w:r>
           </w:p>
         </w:tc>
@@ -1188,7 +1425,15 @@
           </w:tcPr>
           <w:p>
             <w:r>
-              <w:t>Blessed are You, O Lord, teach my Your justice.</w:t>
+              <w:t xml:space="preserve">The angelic hosts were amazed when they saw You counted among the dead. Yet You destroyed the power of death, O </w:t>
+            </w:r>
+            <w:proofErr w:type="spellStart"/>
+            <w:r>
+              <w:t>Saviour</w:t>
+            </w:r>
+            <w:proofErr w:type="spellEnd"/>
+            <w:r>
+              <w:t xml:space="preserve">. You raised Adam with You and freed him from Hades. </w:t>
             </w:r>
           </w:p>
         </w:tc>
@@ -1198,7 +1443,7 @@
           </w:tcPr>
           <w:p>
             <w:r>
-              <w:t>Blessed are You, O Lord. Teach me Your truths.</w:t>
+              <w:t>The angelic hosts were amazed having counted You among the dead. And You crushed the power of death, O Savior. You raised Adam with You and freed him from Hades.</w:t>
             </w:r>
           </w:p>
         </w:tc>
@@ -1208,7 +1453,7 @@
           </w:tcPr>
           <w:p>
             <w:r>
-              <w:t>Blessed are You, O Lord. Teach my your truth.</w:t>
+              <w:t>The angelic hosts were amazed: when they saw You counted among the dead: and You destroyed the power of death, O Savior: and You raised Adam with You and freed him from Hades.</w:t>
             </w:r>
           </w:p>
         </w:tc>
@@ -1217,8 +1462,52 @@
             <w:tcW w:w="841" w:type="pct"/>
           </w:tcPr>
           <w:p>
-            <w:r>
-              <w:t>Blessed are You, O Lord. Teach my Your truths.</w:t>
+            <w:pPr>
+              <w:ind w:left="288" w:hanging="288"/>
+            </w:pPr>
+            <w:r>
+              <w:t xml:space="preserve">The </w:t>
+            </w:r>
+            <w:r>
+              <w:t>hosts of the angels were amazed</w:t>
+            </w:r>
+          </w:p>
+          <w:p>
+            <w:pPr>
+              <w:ind w:left="288" w:hanging="288"/>
+            </w:pPr>
+            <w:r>
+              <w:t>T</w:t>
+            </w:r>
+            <w:r>
+              <w:t xml:space="preserve">o count You among the dead. </w:t>
+            </w:r>
+          </w:p>
+          <w:p>
+            <w:pPr>
+              <w:ind w:left="288" w:hanging="288"/>
+            </w:pPr>
+            <w:r>
+              <w:t>You crushed</w:t>
+            </w:r>
+            <w:r>
+              <w:t xml:space="preserve"> the power of death, O </w:t>
+            </w:r>
+            <w:proofErr w:type="spellStart"/>
+            <w:r>
+              <w:t>Saviour</w:t>
+            </w:r>
+            <w:proofErr w:type="spellEnd"/>
+            <w:r>
+              <w:t>;</w:t>
+            </w:r>
+          </w:p>
+          <w:p>
+            <w:pPr>
+              <w:ind w:left="288" w:hanging="288"/>
+            </w:pPr>
+            <w:r>
+              <w:t>You raised Adam up with You, freeing him from Hades.</w:t>
             </w:r>
           </w:p>
         </w:tc>
@@ -1226,7 +1515,49 @@
           <w:tcPr>
             <w:tcW w:w="842" w:type="pct"/>
           </w:tcPr>
-          <w:p/>
+          <w:p>
+            <w:pPr>
+              <w:ind w:left="288" w:hanging="288"/>
+            </w:pPr>
+            <w:r>
+              <w:t xml:space="preserve">The angelic hosts were amazed </w:t>
+            </w:r>
+          </w:p>
+          <w:p>
+            <w:pPr>
+              <w:ind w:left="288" w:hanging="288"/>
+            </w:pPr>
+            <w:r>
+              <w:t>T</w:t>
+            </w:r>
+            <w:r>
+              <w:t xml:space="preserve">o count Three among the dead. </w:t>
+            </w:r>
+          </w:p>
+          <w:p>
+            <w:pPr>
+              <w:ind w:left="288" w:hanging="288"/>
+            </w:pPr>
+            <w:r>
+              <w:t>Thou didst crush</w:t>
+            </w:r>
+            <w:r>
+              <w:t xml:space="preserve"> the power of death, O </w:t>
+            </w:r>
+            <w:proofErr w:type="spellStart"/>
+            <w:r>
+              <w:t>Saviour;</w:t>
+            </w:r>
+            <w:proofErr w:type="spellEnd"/>
+          </w:p>
+          <w:p>
+            <w:pPr>
+              <w:ind w:left="288" w:hanging="288"/>
+            </w:pPr>
+            <w:r>
+              <w:t>Thou raised Adam up with Thee, freeing him from Hades.</w:t>
+            </w:r>
+          </w:p>
         </w:tc>
       </w:tr>
       <w:tr>
@@ -1239,11 +1570,7 @@
               <w:pStyle w:val="CopticVerse"/>
             </w:pPr>
             <w:r>
-              <w:t xml:space="preserve">Ⲛ̀ϣⲱⲣⲡ ⲉⲙⲁϣⲱ ⲁⲩⲓⲏⲥ ⲙ̀ⲙⲱⲟⲩ ⲉ̀ⲡⲉⲕⲙ̀ϩⲁⲩ: ⲛ̀ϫⲉ </w:t>
-            </w:r>
-            <w:r>
-              <w:lastRenderedPageBreak/>
-              <w:t>ⲛⲓϩⲓⲟⲙⲓ ⲛ̀ϥⲁⲓⲥⲟϫⲉⲛ ⲉⲩⲛⲉϩⲡⲓ: ⲁⲗⲗⲁ ⲁϥⲟϩⲓ ⲉⲣⲁⲧϥ ϩⲓϫⲱⲟⲩ: ⲛ̀ϫⲉ ⲡⲓⲁⲅⲅⲉⲗⲟⲥ ⲉϥϫⲱ ⲙ̀ⲙⲟⲥ ⲛⲱⲟⲩ: ϫⲉ ⲡ̀ⲥⲏⲟⲩ ⲙ̀ⲡⲓⲣⲓⲙⲓ ⲁϥϩⲉⲣⲓ ⲙ̀ⲡⲉⲣⲣⲓⲙⲓ: ⲁⲗⲗⲁ ⲁ̀ⲣⲓϩⲓⲱⲓϣ ⲛ̀ϯⲁⲛⲁⲥⲧⲁⲥⲓⲥ ⲛ̀ⲛⲓⲁⲡⲟⲥⲧⲟⲗⲟⲥ:</w:t>
+              <w:t>ⲕ̀ⲥ̀ⲙⲁⲣⲱⲟⲩⲧ Ⲡⲟ̅ⲥ̅: ⲙⲁⲧ̀ⲥⲁⲃⲟⲓ ⲉ̀ⲛⲉⲕⲙⲉⲟⲙⲏⲓ.</w:t>
             </w:r>
           </w:p>
         </w:tc>
@@ -1253,12 +1580,7 @@
           </w:tcPr>
           <w:p>
             <w:r>
-              <w:lastRenderedPageBreak/>
-              <w:t xml:space="preserve">The women rushed very early to Your grave carrying fragrant oil </w:t>
-            </w:r>
-            <w:r>
-              <w:lastRenderedPageBreak/>
-              <w:t>while crying. But the angel stood before them saying, "The time of weeping is over, do not cry, but preach the Resurrection to the apostles."</w:t>
+              <w:t>Blessed are You, O Lord, teach my Your justice.</w:t>
             </w:r>
           </w:p>
         </w:tc>
@@ -1268,12 +1590,7 @@
           </w:tcPr>
           <w:p>
             <w:r>
-              <w:lastRenderedPageBreak/>
-              <w:t xml:space="preserve">The women rushed very early to Your tomb carrying ointment </w:t>
-            </w:r>
-            <w:r>
-              <w:lastRenderedPageBreak/>
-              <w:t>while crying. But the angel stood before them saying, "The time of weeping is over, do not cry, but preach the Resurrection to the apostles."</w:t>
+              <w:t>Blessed are You, O Lord. Teach me Your truths.</w:t>
             </w:r>
           </w:p>
         </w:tc>
@@ -1283,12 +1600,7 @@
           </w:tcPr>
           <w:p>
             <w:r>
-              <w:lastRenderedPageBreak/>
-              <w:t xml:space="preserve">The women rushed very early to Your tomb carrying the fragrant </w:t>
-            </w:r>
-            <w:r>
-              <w:lastRenderedPageBreak/>
-              <w:t>oil while crying: but the angel stood before them saying: "The time of weeping is over, do not weep: but preach the resurrection to the apostles.</w:t>
+              <w:t>Blessed are You, O Lord. Teach my your truth.</w:t>
             </w:r>
           </w:p>
         </w:tc>
@@ -1297,17 +1609,86 @@
             <w:tcW w:w="841" w:type="pct"/>
           </w:tcPr>
           <w:p>
-            <w:r>
-              <w:lastRenderedPageBreak/>
-              <w:t xml:space="preserve">The women hastened very early to Your tomb carrying ointment </w:t>
-            </w:r>
-            <w:r>
-              <w:lastRenderedPageBreak/>
-              <w:t xml:space="preserve">and crying. But the angel stood before them saying, "The time of weeping has passed, do not cry but preach the resurrection to the </w:t>
+            <w:pPr>
+              <w:ind w:left="288" w:hanging="288"/>
+            </w:pPr>
+            <w:r>
+              <w:t>Blessed are You, O Lord. Teach my Your truths.</w:t>
+            </w:r>
+          </w:p>
+        </w:tc>
+        <w:tc>
+          <w:tcPr>
+            <w:tcW w:w="842" w:type="pct"/>
+          </w:tcPr>
+          <w:p>
+            <w:pPr>
+              <w:ind w:left="288" w:hanging="288"/>
+            </w:pPr>
+            <w:r>
+              <w:t>Blessed art Thou, O Lord. Teach me Thy truths.</w:t>
+            </w:r>
+          </w:p>
+        </w:tc>
+      </w:tr>
+      <w:tr>
+        <w:tc>
+          <w:tcPr>
+            <w:tcW w:w="837" w:type="pct"/>
+          </w:tcPr>
+          <w:p>
+            <w:pPr>
+              <w:pStyle w:val="CopticVerse"/>
+            </w:pPr>
+            <w:r>
+              <w:t>Ⲉⲑⲃⲉ ⲟⲩ ⲛⲓⲥⲟϫⲉⲛ ⲛⲉⲙ ⲛⲓⲛⲉϩⲡⲓ ⲛⲉⲙ ⲛⲓⲣⲓⲙⲓ: ⲧⲉⲧⲉⲛⲑⲱⲧ ⲙ̀ⲙⲱⲟⲩ ⲛⲉⲙ ⲛⲟⲩⲉⲣⲏⲟⲩ: ⲱ̀ ⲛⲓⲙⲁⲑⲏⲧⲏⲥ ⲛ̀ⲧⲉ Ⲡⲟ̅ⲥ̅: ⲡⲉϫⲉ ⲡⲓⲁⲅⲅⲉⲗⲟⲥ ⲉⲧϩⲓⲉⲃⲣⲏϫ ⲉⲃⲟⲗ: ϧⲁⲧⲉⲛ ⲡⲓⲙ̀ϩⲁⲩ ⲛ̀ⲛⲓϩⲓⲟⲙⲓ ⲛ̀ϥⲁⲓⲥⲟϫⲉⲛ: ⲁ̀ⲛⲁⲩ ⲇⲉ ⲛ̀ⲑⲱⲧⲉⲛ ⲟⲩⲟϩ ⲁⲣⲓⲉ̀ⲙⲓ ϫⲉ ⲁϥⲟ̀ϩⲓ ⲉⲣⲁⲧϥ ⲛ̀ϫⲉ Ⲡⲓⲥⲱⲧⲏⲣ: ⲟⲩⲟϩ ⲁϥⲧⲱⲛϥ ⲉⲃⲟⲗϧⲉⲛ ⲛⲏⲉⲑⲙⲱⲟⲩⲧ:</w:t>
+            </w:r>
+          </w:p>
+        </w:tc>
+        <w:tc>
+          <w:tcPr>
+            <w:tcW w:w="833" w:type="pct"/>
+          </w:tcPr>
+          <w:p>
+            <w:r>
+              <w:t>Why did you mix fragrant oil, weeping and mourning with each other, O followers of the Lord? The luminous angel said to the women carrying the spices. Look and be aware that the Savior has risen from the dead.</w:t>
+            </w:r>
+          </w:p>
+        </w:tc>
+        <w:tc>
+          <w:tcPr>
+            <w:tcW w:w="819" w:type="pct"/>
+          </w:tcPr>
+          <w:p>
+            <w:r>
+              <w:t>Why did you mix ointment and mourning, with each other, O disciples of the Lord? The angel who casts lightning said at the tomb to the women carrying the ointment, "Look and know that the Savior stood on His feet and He rose from the dead."</w:t>
+            </w:r>
+          </w:p>
+        </w:tc>
+        <w:tc>
+          <w:tcPr>
+            <w:tcW w:w="827" w:type="pct"/>
+          </w:tcPr>
+          <w:p>
+            <w:r>
+              <w:t>Why did you mix fragrant oil, weeping, and mourning: with each other, O disciples of the Lord: The luminous angel, at the tomb, said to the women carrying the spices: "Look and be aware that the Savior has risen from the dead."</w:t>
+            </w:r>
+          </w:p>
+        </w:tc>
+        <w:tc>
+          <w:tcPr>
+            <w:tcW w:w="841" w:type="pct"/>
+          </w:tcPr>
+          <w:p>
+            <w:pPr>
+              <w:ind w:left="288" w:hanging="288"/>
+            </w:pPr>
+            <w:r>
+              <w:t xml:space="preserve">Why did you mix </w:t>
             </w:r>
             <w:commentRangeStart w:id="18"/>
             <w:r>
-              <w:t>A</w:t>
+              <w:t xml:space="preserve">fragrant </w:t>
             </w:r>
             <w:commentRangeEnd w:id="18"/>
             <w:r>
@@ -1319,264 +1700,39 @@
               <w:commentReference w:id="18"/>
             </w:r>
             <w:r>
-              <w:t>postles."</w:t>
-            </w:r>
-          </w:p>
-        </w:tc>
-        <w:tc>
-          <w:tcPr>
-            <w:tcW w:w="842" w:type="pct"/>
-          </w:tcPr>
-          <w:p/>
-        </w:tc>
-      </w:tr>
-      <w:tr>
-        <w:tc>
-          <w:tcPr>
-            <w:tcW w:w="837" w:type="pct"/>
-          </w:tcPr>
-          <w:p>
-            <w:pPr>
-              <w:pStyle w:val="CopticVerse"/>
-            </w:pPr>
-            <w:r>
-              <w:lastRenderedPageBreak/>
-              <w:t>ⲕ̀ⲥ̀ⲙⲁⲣⲱⲟⲩⲧ Ⲡⲟ̅ⲥ̅: ⲙⲁⲧ̀ⲥⲁⲃⲟⲓ ⲉ̀ⲛⲉⲕⲙⲉⲟⲙⲏⲓ .</w:t>
-            </w:r>
-          </w:p>
-        </w:tc>
-        <w:tc>
-          <w:tcPr>
-            <w:tcW w:w="833" w:type="pct"/>
-          </w:tcPr>
-          <w:p>
-            <w:r>
-              <w:t>Blessed are You, O Lord, teach my Your justice.</w:t>
-            </w:r>
-          </w:p>
-        </w:tc>
-        <w:tc>
-          <w:tcPr>
-            <w:tcW w:w="819" w:type="pct"/>
-          </w:tcPr>
-          <w:p>
-            <w:r>
-              <w:t>Blessed are You, O Lord. Teach me Your truths.</w:t>
-            </w:r>
-          </w:p>
-        </w:tc>
-        <w:tc>
-          <w:tcPr>
-            <w:tcW w:w="827" w:type="pct"/>
-          </w:tcPr>
-          <w:p>
-            <w:r>
-              <w:t>Blessed are You, O Lord. Teach my your truth.</w:t>
-            </w:r>
-          </w:p>
-        </w:tc>
-        <w:tc>
-          <w:tcPr>
-            <w:tcW w:w="841" w:type="pct"/>
-          </w:tcPr>
-          <w:p>
-            <w:r>
-              <w:t>Blessed are You, O Lord. Teach me Your truths.</w:t>
-            </w:r>
-          </w:p>
-        </w:tc>
-        <w:tc>
-          <w:tcPr>
-            <w:tcW w:w="842" w:type="pct"/>
-          </w:tcPr>
-          <w:p/>
-        </w:tc>
-      </w:tr>
-      <w:tr>
-        <w:tc>
-          <w:tcPr>
-            <w:tcW w:w="837" w:type="pct"/>
-          </w:tcPr>
-          <w:p>
-            <w:pPr>
-              <w:pStyle w:val="CopticVerse"/>
-            </w:pPr>
-            <w:r>
-              <w:t>Ⲛⲓϩⲓⲟⲙⲓ ⲛ̀ϥⲁⲓⲥⲟϫⲉⲛ ⲁⲩⲓ̀ ⲉ̀ⲡⲉⲕⲙ̀ϩⲁⲩ: ⲛⲉⲙ ⲡⲓⲥ̀ⲑⲟⲓⲛⲟⲩϥⲓ ⲱ̀ Ⲡⲓⲥⲱⲧⲏⲣ: ⲟⲩⲟϩ ⲁⲩⲥⲱⲧⲉⲙ ⲉ̀ⲡⲓⲁⲅⲅⲉⲗⲟⲥ ⲉϥϫⲱ ⲙ̀ⲙⲟⲥ ⲛⲱⲟⲩ: ϫⲉ ⲉⲑⲃⲉ ⲟⲩ ⲧⲉⲧⲉⲛⲕⲱϯ ⲛ̀ⲥⲁ ⲫⲏⲉⲧⲟⲛϧ ⲛⲉⲙ ⲛⲓⲣⲉϥⲙⲱⲟⲩⲧ: ⲟⲩⲟϩ ⲛ̀ⲑⲟϥ ϩⲱⲥ ⲛⲟⲩϯ ⲁϥⲧⲱⲛϥ ⲉⲃⲟⲗϧⲉⲛ ⲡⲓⲙ̀ϩⲁⲩ:</w:t>
-            </w:r>
-          </w:p>
-        </w:tc>
-        <w:tc>
-          <w:tcPr>
-            <w:tcW w:w="833" w:type="pct"/>
-          </w:tcPr>
-          <w:p>
-            <w:r>
-              <w:t>The women came to Your grave carrying fragrant oil and incense, O Savior. They heard the angel say to them, "Why do you seek the living among the dead." And He being God is risen from the grave.</w:t>
-            </w:r>
-          </w:p>
-        </w:tc>
-        <w:tc>
-          <w:tcPr>
-            <w:tcW w:w="819" w:type="pct"/>
-          </w:tcPr>
-          <w:p>
-            <w:r>
-              <w:t>The women bearing the ointment came to Your tomb with incense, O Savior. They heard the angel say to them, "Why do you seek the living among the dead." And He, being God, rose from the tomb.</w:t>
-            </w:r>
-          </w:p>
-        </w:tc>
-        <w:tc>
-          <w:tcPr>
-            <w:tcW w:w="827" w:type="pct"/>
-          </w:tcPr>
-          <w:p>
-            <w:r>
-              <w:t>The women came to Your tomb: carrying fragrant oil and incense, O Savior: and they heard the angel say to them: "Why do you seek the living among the dead: and He, as God, has risen from the tomb?!"</w:t>
-            </w:r>
-          </w:p>
-        </w:tc>
-        <w:tc>
-          <w:tcPr>
-            <w:tcW w:w="841" w:type="pct"/>
-          </w:tcPr>
-          <w:p>
-            <w:r>
-              <w:t xml:space="preserve">The women came to Your Tomb, bearing the ointment, O </w:t>
-            </w:r>
-            <w:proofErr w:type="spellStart"/>
-            <w:r>
-              <w:t>Saviour</w:t>
-            </w:r>
-            <w:proofErr w:type="spellEnd"/>
-            <w:r>
-              <w:t>, a</w:t>
-            </w:r>
-            <w:r>
-              <w:t>nd with incense. They heard the angel ask them, "Why do you seek the living among the dead?" And He, being God, is risen from the tomb.</w:t>
-            </w:r>
-          </w:p>
-        </w:tc>
-        <w:tc>
-          <w:tcPr>
-            <w:tcW w:w="842" w:type="pct"/>
-          </w:tcPr>
-          <w:p/>
-        </w:tc>
-      </w:tr>
-      <w:tr>
-        <w:tc>
-          <w:tcPr>
-            <w:tcW w:w="837" w:type="pct"/>
-          </w:tcPr>
-          <w:p>
-            <w:pPr>
-              <w:pStyle w:val="CopticVerse"/>
-            </w:pPr>
-            <w:r>
-              <w:t>Ⲇⲟⲝⲁ ⲡⲁⲧⲣⲓ...</w:t>
-            </w:r>
-          </w:p>
-        </w:tc>
-        <w:tc>
-          <w:tcPr>
-            <w:tcW w:w="833" w:type="pct"/>
-          </w:tcPr>
-          <w:p>
-            <w:r>
-              <w:t>Glory be to the Father, and the Son and the Holy Spirit.</w:t>
-            </w:r>
-          </w:p>
-        </w:tc>
-        <w:tc>
-          <w:tcPr>
-            <w:tcW w:w="819" w:type="pct"/>
-          </w:tcPr>
-          <w:p>
-            <w:r>
-              <w:t>They have this in Greek but forgot to translate!</w:t>
-            </w:r>
-          </w:p>
-        </w:tc>
-        <w:tc>
-          <w:tcPr>
-            <w:tcW w:w="827" w:type="pct"/>
-          </w:tcPr>
-          <w:p>
-            <w:r>
-              <w:t>Glory be to the Father and the Son and the Holy Spirit.</w:t>
-            </w:r>
-          </w:p>
-        </w:tc>
-        <w:tc>
-          <w:tcPr>
-            <w:tcW w:w="841" w:type="pct"/>
-          </w:tcPr>
-          <w:p>
-            <w:r>
-              <w:t>Glory be to the Father, and the Son, and the Holy Spirit.</w:t>
-            </w:r>
-          </w:p>
-        </w:tc>
-        <w:tc>
-          <w:tcPr>
-            <w:tcW w:w="842" w:type="pct"/>
-          </w:tcPr>
-          <w:p/>
-        </w:tc>
-      </w:tr>
-      <w:tr>
-        <w:tc>
-          <w:tcPr>
-            <w:tcW w:w="837" w:type="pct"/>
-          </w:tcPr>
-          <w:p>
-            <w:pPr>
-              <w:pStyle w:val="CopticVerse"/>
-            </w:pPr>
-            <w:r>
-              <w:t>Ⲧⲉⲛⲟⲩⲱϣⲧ ⲙ̀ⲫ̀ⲓⲱⲧ ⲛⲉⲙ Ⲡ̀ϣⲏⲣⲓ ⲛⲉⲙ Ⲡⲓⲡ̅ⲛ̅ⲁ ⲉ̅ⲑ̅ⲩ: ϧⲉⲛ ϯⲙⲉⲧⲟⲩⲁⲓ ⲛ̀ⲧⲉ ϯⲟⲩⲥⲓⲁ: ⲟⲩⲟϩ ⲛ̀ⲧⲉⲛⲱϣ ⲉⲃⲟⲗ ⲛⲉⲙ Ⲛⲓⲭⲉⲣⲟⲩⲃⲓⲙ: ϫⲉ ⲭ̀ⲟⲩⲁⲃ ⲭ̀ⲟⲩⲁⲃ ⲭ̀ⲟⲩⲁⲃ ⲛ̀ⲑⲟⲕ Ⲡ̀ⲟ̅ⲥ̅:</w:t>
-            </w:r>
-          </w:p>
-        </w:tc>
-        <w:tc>
-          <w:tcPr>
-            <w:tcW w:w="833" w:type="pct"/>
-          </w:tcPr>
-          <w:p>
-            <w:r>
-              <w:t xml:space="preserve">We worship the Father, the Son and the Holy Spirit, one in essence. And we proclaim with the Cherubim saying, "Holy, Holy, Holy are You O Lord." </w:t>
-            </w:r>
-          </w:p>
-        </w:tc>
-        <w:tc>
-          <w:tcPr>
-            <w:tcW w:w="819" w:type="pct"/>
-          </w:tcPr>
-          <w:p>
-            <w:r>
-              <w:t xml:space="preserve">We worship the Father, and the Son and the Holy Spirit, in oneness of essence. And we proclaim with the Cherubim, saying, "Holy, Holy, Holy, are You, O Lord." </w:t>
-            </w:r>
-          </w:p>
-        </w:tc>
-        <w:tc>
-          <w:tcPr>
-            <w:tcW w:w="827" w:type="pct"/>
-          </w:tcPr>
-          <w:p>
-            <w:r>
-              <w:t>We worship the Father and the Son: and the Holy Spirit, One in Essence: and we cry out with the cherubim saying: "Holy, Holy, Holy, are you O Lord!"</w:t>
-            </w:r>
-          </w:p>
-        </w:tc>
-        <w:tc>
-          <w:tcPr>
-            <w:tcW w:w="841" w:type="pct"/>
-          </w:tcPr>
-          <w:p>
+              <w:t>ointment with</w:t>
+            </w:r>
+          </w:p>
+          <w:p>
+            <w:pPr>
+              <w:ind w:left="288" w:hanging="288"/>
+            </w:pPr>
+            <w:r>
+              <w:t>W</w:t>
+            </w:r>
+            <w:r>
+              <w:t xml:space="preserve">eeping and </w:t>
+            </w:r>
+            <w:r>
+              <w:t>mourning</w:t>
+            </w:r>
+            <w:r>
+              <w:t>,</w:t>
+            </w:r>
+            <w:r>
+              <w:t xml:space="preserve"> O disciples of the Lord?</w:t>
+            </w:r>
+          </w:p>
+          <w:p>
+            <w:pPr>
+              <w:ind w:left="288" w:hanging="288"/>
+            </w:pPr>
+            <w:r>
+              <w:t xml:space="preserve">The shining angel said to the women carrying the </w:t>
+            </w:r>
             <w:commentRangeStart w:id="19"/>
             <w:r>
-              <w:t xml:space="preserve">We </w:t>
+              <w:t>spices</w:t>
             </w:r>
             <w:commentRangeEnd w:id="19"/>
             <w:r>
@@ -1588,182 +1744,30 @@
               <w:commentReference w:id="19"/>
             </w:r>
             <w:r>
-              <w:t>worship the Father, and the Son,</w:t>
-            </w:r>
-          </w:p>
-          <w:p>
-            <w:r>
-              <w:t>And the Holy Spirit, one in essence.</w:t>
-            </w:r>
-          </w:p>
-          <w:p>
-            <w:r>
-              <w:t>And we cry with the cherubim saying,</w:t>
-            </w:r>
-          </w:p>
-          <w:p>
-            <w:r>
-              <w:t xml:space="preserve"> "Holy, Holy, Holy are You, O Lord."</w:t>
-            </w:r>
-          </w:p>
-        </w:tc>
-        <w:tc>
-          <w:tcPr>
-            <w:tcW w:w="842" w:type="pct"/>
-          </w:tcPr>
-          <w:p/>
-        </w:tc>
-      </w:tr>
-      <w:tr>
-        <w:tc>
-          <w:tcPr>
-            <w:tcW w:w="837" w:type="pct"/>
-          </w:tcPr>
-          <w:p>
-            <w:pPr>
-              <w:pStyle w:val="CopticVerse"/>
-            </w:pPr>
-            <w:r>
-              <w:lastRenderedPageBreak/>
-              <w:t>Ⲕⲉ ⲛⲩⲛ...</w:t>
-            </w:r>
-          </w:p>
-        </w:tc>
-        <w:tc>
-          <w:tcPr>
-            <w:tcW w:w="833" w:type="pct"/>
-          </w:tcPr>
-          <w:p>
-            <w:r>
-              <w:t>Now and forever and unto the ages of all ages, Amen.</w:t>
-            </w:r>
-          </w:p>
-        </w:tc>
-        <w:tc>
-          <w:tcPr>
-            <w:tcW w:w="819" w:type="pct"/>
-          </w:tcPr>
-          <w:p>
-            <w:r>
-              <w:t>Now and forever and unto the age of all ages.</w:t>
-            </w:r>
-          </w:p>
-        </w:tc>
-        <w:tc>
-          <w:tcPr>
-            <w:tcW w:w="827" w:type="pct"/>
-          </w:tcPr>
-          <w:p>
-            <w:r>
-              <w:t>Now and forever and unto the ages of ages: Amen.</w:t>
-            </w:r>
-          </w:p>
-        </w:tc>
-        <w:tc>
-          <w:tcPr>
-            <w:tcW w:w="841" w:type="pct"/>
-          </w:tcPr>
-          <w:p>
-            <w:r>
-              <w:t>Now, and forever, and to the age of Ages. Amen.</w:t>
-            </w:r>
-          </w:p>
-        </w:tc>
-        <w:tc>
-          <w:tcPr>
-            <w:tcW w:w="842" w:type="pct"/>
-          </w:tcPr>
-          <w:p/>
-        </w:tc>
-      </w:tr>
-      <w:tr>
-        <w:tc>
-          <w:tcPr>
-            <w:tcW w:w="837" w:type="pct"/>
-          </w:tcPr>
-          <w:p>
-            <w:pPr>
-              <w:pStyle w:val="CopticVerse"/>
-            </w:pPr>
-            <w:r>
-              <w:t>Ⲁⲣⲉⲙⲓⲥⲓ ⲱ̀ϯⲡⲁⲣⲑⲉⲛⲟⲥ: ⲙ̀ⲫ̀ⲣⲉϥϯ ⲙ̀ⲡ̀ⲱⲛϧ: ⲟⲩⲟϩ ⲁⲣⲉⲛⲟϩⲉⲙ ⲛ̀Ⲁⲇⲁⲙ ⲉⲃⲟⲗϧⲉⲛ ⲫ̀ⲛⲟⲃⲓ: ⲁⲣⲉϯ ⲙ̀ⲡ̀ⲟⲩⲛⲟϥ ⲛ̀Ⲉⲩⲁ: ⲛ̀ⲧ̀ϣⲉⲃⲓⲱ ⲙ̀ⲡⲉⲥⲙ̀ⲕⲁϩ ⲛ̀ϩⲏⲧ: ⲟⲩⲟϩ ⲁⲣⲉⲉⲣϩ̀ⲙⲟⲧ ⲛⲁⲛ: ⲙ̀ⲡ̀ⲱⲛϧ ⲛⲉⲙ ⲫ̀ⲛⲟϩⲉⲙ: ⲉⲃⲟⲗϧⲉⲛ ⲡ̀ⲧⲁⲕⲟ ⲛⲉⲙ ⲡ̀ϣⲓⲃϯ: ⲁⲣⲉϣⲱⲡⲓ ⲛⲁⲛ ⲛ̀ⲟⲩⲡⲣⲟⲥⲧⲁⲧⲏⲥ: ⲛⲁϩⲣⲉⲛ Ⲫϯ ⲡⲉⲛⲣⲉϥⲥⲱϯ: ⲫⲏⲉⲧⲁϥϭⲓⲥⲁⲣⲝ ⲉⲃⲟⲗ ⲛ̀ϧⲏϯ. ⲁⲙⲏⲛ ⲁⲗⲗⲏⲗⲟⲩⲓⲁ: ⲕⲩⲣⲓⲉ ⲉⲗⲉⲓⲥⲟⲛ ⲕⲩⲣⲓⲉ ⲉⲗⲉⲓⲥⲟⲛ ⲕⲩⲣⲓⲉ ⲉⲩⲗⲟⲅⲓⲥⲟⲛ</w:t>
-            </w:r>
-          </w:p>
-        </w:tc>
-        <w:tc>
-          <w:tcPr>
-            <w:tcW w:w="833" w:type="pct"/>
-          </w:tcPr>
-          <w:p>
-            <w:r>
-              <w:t>You gave birth, O Virgin, to the Giver of Life, and you saved Adam from sin. You gave joy to Eve instead of sorrow, and granted us life and salvation from corruption and alteration. You became our intercessor before God our Savior, who was incarnate of you, Amen, Alleluia, Lord have mercy, Lord have mercy, Lord have mercy.</w:t>
-            </w:r>
-          </w:p>
-        </w:tc>
-        <w:tc>
-          <w:tcPr>
-            <w:tcW w:w="819" w:type="pct"/>
-          </w:tcPr>
-          <w:p>
-            <w:r>
-              <w:t xml:space="preserve">You gave birth, O Virgin, to the Giver of Life and you saved Adam from sin. You gave joy to Eve instead of heartache and </w:t>
-            </w:r>
-            <w:r>
-              <w:t>granted</w:t>
-            </w:r>
-            <w:r>
-              <w:t xml:space="preserve"> us life and salvation from destruction and </w:t>
-            </w:r>
-            <w:r>
-              <w:t>alteration. You became our inte</w:t>
-            </w:r>
-            <w:r>
-              <w:t>rcessor before God our Savior, who was incarnate of you. Amen Alleluia: Lord have mercy. Lord have mercy. Lord have mercy.</w:t>
-            </w:r>
-          </w:p>
-        </w:tc>
-        <w:tc>
-          <w:tcPr>
-            <w:tcW w:w="827" w:type="pct"/>
-          </w:tcPr>
-          <w:p>
-            <w:r>
-              <w:t>You gave birth, O Virgin, to the Giver of Life: and you saved Adam from sin: You gave joy to Eve instead of sorrow: and granted us life and salvation from corruption and alteration: You became for us an advocate before God, our Savior: Who was incarnate of you.</w:t>
-            </w:r>
-          </w:p>
-          <w:p/>
-          <w:p>
-            <w:r>
-              <w:t>Amen. Alleluia: Lord, have mercy: Lord, have mercy: Lord, have mercy.</w:t>
-            </w:r>
-          </w:p>
-        </w:tc>
-        <w:tc>
-          <w:tcPr>
-            <w:tcW w:w="841" w:type="pct"/>
-          </w:tcPr>
-          <w:p>
-            <w:r>
-              <w:t>You gave birth, O Virgin, to the Giver of Life,</w:t>
-            </w:r>
-          </w:p>
-          <w:p>
-            <w:r>
-              <w:t>And you delivered Adam from sin.</w:t>
-            </w:r>
-          </w:p>
-          <w:p>
-            <w:r>
-              <w:t>You gave joy to Eve instead of sorrow,</w:t>
-            </w:r>
-          </w:p>
-          <w:p>
-            <w:r>
-              <w:t xml:space="preserve">And granted us life and salvation from corruption and </w:t>
+              <w:t>,</w:t>
+            </w:r>
+          </w:p>
+          <w:p>
+            <w:pPr>
+              <w:ind w:left="288" w:hanging="288"/>
+            </w:pPr>
+            <w:r>
+              <w:t>"B</w:t>
+            </w:r>
+            <w:r>
+              <w:t xml:space="preserve">ehold and see that the </w:t>
+            </w:r>
+            <w:proofErr w:type="spellStart"/>
+            <w:r>
+              <w:t>Saviour</w:t>
+            </w:r>
+            <w:proofErr w:type="spellEnd"/>
+            <w:r>
+              <w:t xml:space="preserve"> </w:t>
             </w:r>
             <w:commentRangeStart w:id="20"/>
             <w:r>
-              <w:t>alteration</w:t>
+              <w:t xml:space="preserve">is risen </w:t>
             </w:r>
             <w:commentRangeEnd w:id="20"/>
             <w:r>
@@ -1775,10 +1779,973 @@
               <w:commentReference w:id="20"/>
             </w:r>
             <w:r>
+              <w:t>from the dead."</w:t>
+            </w:r>
+          </w:p>
+        </w:tc>
+        <w:tc>
+          <w:tcPr>
+            <w:tcW w:w="842" w:type="pct"/>
+          </w:tcPr>
+          <w:p>
+            <w:pPr>
+              <w:ind w:left="288" w:hanging="288"/>
+            </w:pPr>
+            <w:r>
+              <w:t>Why did</w:t>
+            </w:r>
+            <w:r>
+              <w:t xml:space="preserve"> you mix fragrant ointment with</w:t>
+            </w:r>
+          </w:p>
+          <w:p>
+            <w:pPr>
+              <w:ind w:left="288" w:hanging="288"/>
+            </w:pPr>
+            <w:r>
+              <w:t>w</w:t>
+            </w:r>
+            <w:r>
+              <w:t>eeping and mou</w:t>
+            </w:r>
+            <w:r>
+              <w:t>rning, O disciples of the Lord?</w:t>
+            </w:r>
+          </w:p>
+          <w:p>
+            <w:pPr>
+              <w:ind w:left="288" w:hanging="288"/>
+            </w:pPr>
+            <w:r>
+              <w:t xml:space="preserve">The luminous angel said to the women carrying the spices, </w:t>
+            </w:r>
+          </w:p>
+          <w:p>
+            <w:pPr>
+              <w:ind w:left="288" w:hanging="288"/>
+            </w:pPr>
+            <w:r>
+              <w:t>"B</w:t>
+            </w:r>
+            <w:r>
+              <w:t xml:space="preserve">ehold and see that the </w:t>
+            </w:r>
+            <w:proofErr w:type="spellStart"/>
+            <w:r>
+              <w:t>Saviour</w:t>
+            </w:r>
+            <w:proofErr w:type="spellEnd"/>
+            <w:r>
+              <w:t xml:space="preserve"> is risen from the dead."</w:t>
+            </w:r>
+          </w:p>
+        </w:tc>
+      </w:tr>
+      <w:tr>
+        <w:tc>
+          <w:tcPr>
+            <w:tcW w:w="837" w:type="pct"/>
+          </w:tcPr>
+          <w:p>
+            <w:pPr>
+              <w:pStyle w:val="CopticVerse"/>
+            </w:pPr>
+            <w:r>
+              <w:t>ⲕ̀ⲥ̀ⲙⲁⲣⲱⲟⲩⲧ Ⲡⲟ̅ⲥ̅: ⲙⲁⲧ̀ⲥⲁⲃⲟⲓ ⲉ̀ⲛⲉⲕⲙⲉⲟⲙⲏⲓ.</w:t>
+            </w:r>
+          </w:p>
+        </w:tc>
+        <w:tc>
+          <w:tcPr>
+            <w:tcW w:w="833" w:type="pct"/>
+          </w:tcPr>
+          <w:p>
+            <w:r>
+              <w:t>Blessed are You, O Lord, teach my Your justice.</w:t>
+            </w:r>
+          </w:p>
+        </w:tc>
+        <w:tc>
+          <w:tcPr>
+            <w:tcW w:w="819" w:type="pct"/>
+          </w:tcPr>
+          <w:p>
+            <w:r>
+              <w:t>Blessed are You, O Lord. Teach me Your truths.</w:t>
+            </w:r>
+          </w:p>
+        </w:tc>
+        <w:tc>
+          <w:tcPr>
+            <w:tcW w:w="827" w:type="pct"/>
+          </w:tcPr>
+          <w:p>
+            <w:r>
+              <w:t>Blessed are You, O Lord. Teach my your truth.</w:t>
+            </w:r>
+          </w:p>
+        </w:tc>
+        <w:tc>
+          <w:tcPr>
+            <w:tcW w:w="841" w:type="pct"/>
+          </w:tcPr>
+          <w:p>
+            <w:pPr>
+              <w:ind w:left="288" w:hanging="288"/>
+            </w:pPr>
+            <w:r>
+              <w:t>Blessed are You, O Lord. Teach my Your truths.</w:t>
+            </w:r>
+          </w:p>
+        </w:tc>
+        <w:tc>
+          <w:tcPr>
+            <w:tcW w:w="842" w:type="pct"/>
+          </w:tcPr>
+          <w:p>
+            <w:pPr>
+              <w:ind w:left="288" w:hanging="288"/>
+            </w:pPr>
+            <w:r>
+              <w:t>Blessed art Thou, O Lord. Teach me Thy truths.</w:t>
+            </w:r>
+          </w:p>
+        </w:tc>
+      </w:tr>
+      <w:tr>
+        <w:tc>
+          <w:tcPr>
+            <w:tcW w:w="837" w:type="pct"/>
+          </w:tcPr>
+          <w:p>
+            <w:pPr>
+              <w:pStyle w:val="CopticVerse"/>
+            </w:pPr>
+            <w:r>
+              <w:t xml:space="preserve">Ⲛ̀ϣⲱⲣⲡ ⲉⲙⲁϣⲱ ⲁⲩⲓⲏⲥ ⲙ̀ⲙⲱⲟⲩ ⲉ̀ⲡⲉⲕⲙ̀ϩⲁⲩ: ⲛ̀ϫⲉ </w:t>
+            </w:r>
+            <w:r>
+              <w:lastRenderedPageBreak/>
+              <w:t>ⲛⲓϩⲓⲟⲙⲓ ⲛ̀ϥⲁⲓⲥⲟϫⲉⲛ ⲉⲩⲛⲉϩⲡⲓ: ⲁⲗⲗⲁ ⲁϥⲟϩⲓ ⲉⲣⲁⲧϥ ϩⲓϫⲱⲟⲩ: ⲛ̀ϫⲉ ⲡⲓⲁⲅⲅⲉⲗⲟⲥ ⲉϥϫⲱ ⲙ̀ⲙⲟⲥ ⲛⲱⲟⲩ: ϫⲉ ⲡ̀ⲥⲏⲟⲩ ⲙ̀ⲡⲓⲣⲓⲙⲓ ⲁϥϩⲉⲣⲓ ⲙ̀ⲡⲉⲣⲣⲓⲙⲓ: ⲁⲗⲗⲁ ⲁ̀ⲣⲓϩⲓⲱⲓϣ ⲛ̀ϯⲁⲛⲁⲥⲧⲁⲥⲓⲥ ⲛ̀ⲛⲓⲁⲡⲟⲥⲧⲟⲗⲟⲥ:</w:t>
+            </w:r>
+          </w:p>
+        </w:tc>
+        <w:tc>
+          <w:tcPr>
+            <w:tcW w:w="833" w:type="pct"/>
+          </w:tcPr>
+          <w:p>
+            <w:r>
+              <w:lastRenderedPageBreak/>
+              <w:t xml:space="preserve">The women rushed very early to Your grave carrying fragrant oil </w:t>
+            </w:r>
+            <w:r>
+              <w:lastRenderedPageBreak/>
+              <w:t>while crying. But the angel stood before them saying, "The time of weeping is over, do not cry, but preach the Resurrection to the apostles."</w:t>
+            </w:r>
+          </w:p>
+        </w:tc>
+        <w:tc>
+          <w:tcPr>
+            <w:tcW w:w="819" w:type="pct"/>
+          </w:tcPr>
+          <w:p>
+            <w:r>
+              <w:lastRenderedPageBreak/>
+              <w:t xml:space="preserve">The women rushed very early to Your tomb carrying ointment </w:t>
+            </w:r>
+            <w:r>
+              <w:lastRenderedPageBreak/>
+              <w:t>while crying. But the angel stood before them saying, "The time of weeping is over, do not cry, but preach the Resurrection to the apostles."</w:t>
+            </w:r>
+          </w:p>
+        </w:tc>
+        <w:tc>
+          <w:tcPr>
+            <w:tcW w:w="827" w:type="pct"/>
+          </w:tcPr>
+          <w:p>
+            <w:r>
+              <w:lastRenderedPageBreak/>
+              <w:t xml:space="preserve">The women rushed very early to Your tomb carrying the fragrant </w:t>
+            </w:r>
+            <w:r>
+              <w:lastRenderedPageBreak/>
+              <w:t>oil while crying: but the angel stood before them saying: "The time of weeping is over, do not weep: but preach the resurrection to the apostles.</w:t>
+            </w:r>
+          </w:p>
+        </w:tc>
+        <w:tc>
+          <w:tcPr>
+            <w:tcW w:w="841" w:type="pct"/>
+          </w:tcPr>
+          <w:p>
+            <w:pPr>
+              <w:ind w:left="288" w:hanging="288"/>
+            </w:pPr>
+            <w:r>
+              <w:lastRenderedPageBreak/>
+              <w:t>The women hastened very early to Your tom</w:t>
+            </w:r>
+            <w:r>
+              <w:t xml:space="preserve">b carrying </w:t>
+            </w:r>
+            <w:r>
+              <w:lastRenderedPageBreak/>
+              <w:t>ointment and crying.</w:t>
+            </w:r>
+          </w:p>
+          <w:p>
+            <w:pPr>
+              <w:ind w:left="288" w:hanging="288"/>
+            </w:pPr>
+            <w:r>
+              <w:t xml:space="preserve">But the </w:t>
+            </w:r>
+            <w:r>
+              <w:t>angel stood before them saying,</w:t>
+            </w:r>
+          </w:p>
+          <w:p>
+            <w:pPr>
+              <w:ind w:left="288" w:hanging="288"/>
+            </w:pPr>
+            <w:r>
+              <w:t>"The time of</w:t>
+            </w:r>
+            <w:r>
+              <w:t xml:space="preserve"> weeping has passed, do not cry</w:t>
+            </w:r>
+          </w:p>
+          <w:p>
+            <w:pPr>
+              <w:ind w:left="288" w:hanging="288"/>
+            </w:pPr>
+            <w:r>
+              <w:t>B</w:t>
+            </w:r>
+            <w:r>
+              <w:t xml:space="preserve">ut preach the resurrection to the </w:t>
+            </w:r>
+            <w:commentRangeStart w:id="21"/>
+            <w:r>
+              <w:t>A</w:t>
+            </w:r>
+            <w:commentRangeEnd w:id="21"/>
+            <w:r>
+              <w:rPr>
+                <w:rStyle w:val="CommentReference"/>
+                <w:rFonts w:ascii="Garamond" w:hAnsi="Garamond"/>
+                <w:lang w:val="en-CA"/>
+              </w:rPr>
+              <w:commentReference w:id="21"/>
+            </w:r>
+            <w:r>
+              <w:t>postles."</w:t>
+            </w:r>
+          </w:p>
+        </w:tc>
+        <w:tc>
+          <w:tcPr>
+            <w:tcW w:w="842" w:type="pct"/>
+          </w:tcPr>
+          <w:p>
+            <w:pPr>
+              <w:ind w:left="288" w:hanging="288"/>
+            </w:pPr>
+            <w:r>
+              <w:lastRenderedPageBreak/>
+              <w:t>The women hastened very early to Your tom</w:t>
+            </w:r>
+            <w:r>
+              <w:t xml:space="preserve">b carrying </w:t>
+            </w:r>
+            <w:r>
+              <w:lastRenderedPageBreak/>
+              <w:t>ointment and crying.</w:t>
+            </w:r>
+          </w:p>
+          <w:p>
+            <w:pPr>
+              <w:ind w:left="288" w:hanging="288"/>
+            </w:pPr>
+            <w:r>
+              <w:t xml:space="preserve">But the </w:t>
+            </w:r>
+            <w:r>
+              <w:t>angel stood before them saying,</w:t>
+            </w:r>
+          </w:p>
+          <w:p>
+            <w:pPr>
+              <w:ind w:left="288" w:hanging="288"/>
+            </w:pPr>
+            <w:r>
+              <w:t>"The time of</w:t>
+            </w:r>
+            <w:r>
+              <w:t xml:space="preserve"> weeping has passed, do not cry</w:t>
+            </w:r>
+          </w:p>
+          <w:p>
+            <w:pPr>
+              <w:ind w:left="288" w:hanging="288"/>
+            </w:pPr>
+            <w:r>
+              <w:t>B</w:t>
+            </w:r>
+            <w:r>
+              <w:t>ut preach the resurrection to the Apostles."</w:t>
+            </w:r>
+          </w:p>
+        </w:tc>
+      </w:tr>
+      <w:tr>
+        <w:tc>
+          <w:tcPr>
+            <w:tcW w:w="837" w:type="pct"/>
+          </w:tcPr>
+          <w:p>
+            <w:pPr>
+              <w:pStyle w:val="CopticVerse"/>
+            </w:pPr>
+            <w:r>
+              <w:lastRenderedPageBreak/>
+              <w:t>ⲕ̀ⲥ̀ⲙⲁⲣⲱⲟⲩⲧ Ⲡⲟ̅ⲥ̅: ⲙⲁⲧ̀ⲥⲁⲃⲟⲓ ⲉ̀ⲛⲉⲕⲙⲉⲟⲙⲏⲓ .</w:t>
+            </w:r>
+          </w:p>
+        </w:tc>
+        <w:tc>
+          <w:tcPr>
+            <w:tcW w:w="833" w:type="pct"/>
+          </w:tcPr>
+          <w:p>
+            <w:r>
+              <w:t>Blessed are You, O Lord, teach my Your justice.</w:t>
+            </w:r>
+          </w:p>
+        </w:tc>
+        <w:tc>
+          <w:tcPr>
+            <w:tcW w:w="819" w:type="pct"/>
+          </w:tcPr>
+          <w:p>
+            <w:r>
+              <w:t>Blessed are You, O Lord. Teach me Your truths.</w:t>
+            </w:r>
+          </w:p>
+        </w:tc>
+        <w:tc>
+          <w:tcPr>
+            <w:tcW w:w="827" w:type="pct"/>
+          </w:tcPr>
+          <w:p>
+            <w:r>
+              <w:t>Blessed are You, O Lord. Teach my your truth.</w:t>
+            </w:r>
+          </w:p>
+        </w:tc>
+        <w:tc>
+          <w:tcPr>
+            <w:tcW w:w="841" w:type="pct"/>
+          </w:tcPr>
+          <w:p>
+            <w:pPr>
+              <w:ind w:left="288" w:hanging="288"/>
+            </w:pPr>
+            <w:r>
+              <w:t>Blessed are You, O Lord. Teach me Your truths.</w:t>
+            </w:r>
+          </w:p>
+        </w:tc>
+        <w:tc>
+          <w:tcPr>
+            <w:tcW w:w="842" w:type="pct"/>
+          </w:tcPr>
+          <w:p>
+            <w:pPr>
+              <w:ind w:left="288" w:hanging="288"/>
+            </w:pPr>
+            <w:r>
+              <w:t>Blessed art Thou, O Lord. Teach me Thy truths.</w:t>
+            </w:r>
+          </w:p>
+        </w:tc>
+      </w:tr>
+      <w:tr>
+        <w:tc>
+          <w:tcPr>
+            <w:tcW w:w="837" w:type="pct"/>
+          </w:tcPr>
+          <w:p>
+            <w:pPr>
+              <w:pStyle w:val="CopticVerse"/>
+            </w:pPr>
+            <w:r>
+              <w:t>Ⲛⲓϩⲓⲟⲙⲓ ⲛ̀ϥⲁⲓⲥⲟϫⲉⲛ ⲁⲩⲓ̀ ⲉ̀ⲡⲉⲕⲙ̀ϩⲁⲩ: ⲛⲉⲙ ⲡⲓⲥ̀ⲑⲟⲓⲛⲟⲩϥⲓ ⲱ̀ Ⲡⲓⲥⲱⲧⲏⲣ: ⲟⲩⲟϩ ⲁⲩⲥⲱⲧⲉⲙ ⲉ̀ⲡⲓⲁⲅⲅⲉⲗⲟⲥ ⲉϥϫⲱ ⲙ̀ⲙⲟⲥ ⲛⲱⲟⲩ: ϫⲉ ⲉⲑⲃⲉ ⲟⲩ ⲧⲉⲧⲉⲛⲕⲱϯ ⲛ̀ⲥⲁ ⲫⲏⲉⲧⲟⲛϧ ⲛⲉⲙ ⲛⲓⲣⲉϥⲙⲱⲟⲩⲧ: ⲟⲩⲟϩ ⲛ̀ⲑⲟϥ ϩⲱⲥ ⲛⲟⲩϯ ⲁϥⲧⲱⲛϥ ⲉⲃⲟⲗϧⲉⲛ ⲡⲓⲙ̀ϩⲁⲩ:</w:t>
+            </w:r>
+          </w:p>
+        </w:tc>
+        <w:tc>
+          <w:tcPr>
+            <w:tcW w:w="833" w:type="pct"/>
+          </w:tcPr>
+          <w:p>
+            <w:r>
+              <w:t>The women came to Your grave carrying fragrant oil and incense, O Savior. They heard the angel say to them, "Why do you seek the living among the dead." And He being God is risen from the grave.</w:t>
+            </w:r>
+          </w:p>
+        </w:tc>
+        <w:tc>
+          <w:tcPr>
+            <w:tcW w:w="819" w:type="pct"/>
+          </w:tcPr>
+          <w:p>
+            <w:r>
+              <w:t>The women bearing the ointment came to Your tomb with incense, O Savior. They heard the angel say to them, "Why do you seek the living among the dead." And He, being God, rose from the tomb.</w:t>
+            </w:r>
+          </w:p>
+        </w:tc>
+        <w:tc>
+          <w:tcPr>
+            <w:tcW w:w="827" w:type="pct"/>
+          </w:tcPr>
+          <w:p>
+            <w:r>
+              <w:t>The women came to Your tomb: carrying fragrant oil and incense, O Savior: and they heard the angel say to them: "Why do you seek the living among the dead: and He, as God, has risen from the tomb?!"</w:t>
+            </w:r>
+          </w:p>
+        </w:tc>
+        <w:tc>
+          <w:tcPr>
+            <w:tcW w:w="841" w:type="pct"/>
+          </w:tcPr>
+          <w:p>
+            <w:pPr>
+              <w:ind w:left="288" w:hanging="288"/>
+            </w:pPr>
+            <w:r>
+              <w:t>The women came to Your Tomb,</w:t>
+            </w:r>
+            <w:r>
+              <w:t xml:space="preserve"> </w:t>
+            </w:r>
+          </w:p>
+          <w:p>
+            <w:pPr>
+              <w:ind w:left="288" w:hanging="288"/>
+            </w:pPr>
+            <w:r>
+              <w:t xml:space="preserve">O </w:t>
+            </w:r>
+            <w:proofErr w:type="spellStart"/>
+            <w:r>
+              <w:t>Saviour</w:t>
+            </w:r>
+            <w:proofErr w:type="spellEnd"/>
+            <w:r>
+              <w:t>,</w:t>
+            </w:r>
+            <w:r>
+              <w:t xml:space="preserve"> </w:t>
+            </w:r>
+            <w:r>
+              <w:t>bearing ointment,</w:t>
+            </w:r>
+            <w:r>
+              <w:t xml:space="preserve"> a</w:t>
+            </w:r>
+            <w:r>
+              <w:t>nd with incense.</w:t>
+            </w:r>
+          </w:p>
+          <w:p>
+            <w:pPr>
+              <w:ind w:left="288" w:hanging="288"/>
+            </w:pPr>
+            <w:r>
+              <w:t xml:space="preserve">They heard the angel ask them, </w:t>
+            </w:r>
+          </w:p>
+          <w:p>
+            <w:pPr>
+              <w:ind w:left="288" w:hanging="288"/>
+            </w:pPr>
+            <w:r>
+              <w:t>"Why do you s</w:t>
+            </w:r>
+            <w:r>
+              <w:t>eek the living among the dead?"</w:t>
+            </w:r>
+          </w:p>
+          <w:p>
+            <w:pPr>
+              <w:ind w:left="288" w:hanging="288"/>
+            </w:pPr>
+            <w:r>
+              <w:t>And He, being God, is risen from the tomb.</w:t>
+            </w:r>
+          </w:p>
+        </w:tc>
+        <w:tc>
+          <w:tcPr>
+            <w:tcW w:w="842" w:type="pct"/>
+          </w:tcPr>
+          <w:p>
+            <w:pPr>
+              <w:ind w:left="288" w:hanging="288"/>
+            </w:pPr>
+            <w:r>
+              <w:t xml:space="preserve">The women came to Thy Tomb, </w:t>
+            </w:r>
+          </w:p>
+          <w:p>
+            <w:pPr>
+              <w:ind w:left="288" w:hanging="288"/>
+            </w:pPr>
+            <w:r>
+              <w:t xml:space="preserve">O </w:t>
+            </w:r>
+            <w:proofErr w:type="spellStart"/>
+            <w:r>
+              <w:t>Saviour</w:t>
+            </w:r>
+            <w:proofErr w:type="spellEnd"/>
+            <w:r>
+              <w:t>, bear</w:t>
+            </w:r>
+            <w:r>
+              <w:t>ing ointment, and with incense.</w:t>
+            </w:r>
+          </w:p>
+          <w:p>
+            <w:pPr>
+              <w:ind w:left="288" w:hanging="288"/>
+            </w:pPr>
+            <w:r>
+              <w:t xml:space="preserve">They heard the angel ask them, </w:t>
+            </w:r>
+          </w:p>
+          <w:p>
+            <w:pPr>
+              <w:ind w:left="288" w:hanging="288"/>
+            </w:pPr>
+            <w:r>
+              <w:t>"Why do you s</w:t>
+            </w:r>
+            <w:r>
+              <w:t>eek the living among the dead?"</w:t>
+            </w:r>
+          </w:p>
+          <w:p>
+            <w:pPr>
+              <w:ind w:left="288" w:hanging="288"/>
+            </w:pPr>
+            <w:r>
+              <w:t>And He, being God, is risen from the tomb.</w:t>
+            </w:r>
+          </w:p>
+        </w:tc>
+      </w:tr>
+      <w:tr>
+        <w:tc>
+          <w:tcPr>
+            <w:tcW w:w="837" w:type="pct"/>
+          </w:tcPr>
+          <w:p>
+            <w:pPr>
+              <w:pStyle w:val="CopticVerse"/>
+            </w:pPr>
+            <w:r>
+              <w:t>Ⲇⲟⲝⲁ ⲡⲁⲧⲣⲓ...</w:t>
+            </w:r>
+          </w:p>
+        </w:tc>
+        <w:tc>
+          <w:tcPr>
+            <w:tcW w:w="833" w:type="pct"/>
+          </w:tcPr>
+          <w:p>
+            <w:r>
+              <w:t>Glory be to the Father, and the Son and the Holy Spirit.</w:t>
+            </w:r>
+          </w:p>
+        </w:tc>
+        <w:tc>
+          <w:tcPr>
+            <w:tcW w:w="819" w:type="pct"/>
+          </w:tcPr>
+          <w:p>
+            <w:r>
+              <w:t>They have this in Greek but forgot to translate!</w:t>
+            </w:r>
+          </w:p>
+        </w:tc>
+        <w:tc>
+          <w:tcPr>
+            <w:tcW w:w="827" w:type="pct"/>
+          </w:tcPr>
+          <w:p>
+            <w:r>
+              <w:t>Glory be to the Father and the Son and the Holy Spirit.</w:t>
+            </w:r>
+          </w:p>
+        </w:tc>
+        <w:tc>
+          <w:tcPr>
+            <w:tcW w:w="841" w:type="pct"/>
+          </w:tcPr>
+          <w:p>
+            <w:pPr>
+              <w:ind w:left="288" w:hanging="288"/>
+            </w:pPr>
+            <w:r>
+              <w:t>Glory be to the Father, and the Son, and the Holy Spirit.</w:t>
+            </w:r>
+          </w:p>
+        </w:tc>
+        <w:tc>
+          <w:tcPr>
+            <w:tcW w:w="842" w:type="pct"/>
+          </w:tcPr>
+          <w:p>
+            <w:pPr>
+              <w:ind w:left="288" w:hanging="288"/>
+            </w:pPr>
+            <w:r>
+              <w:t>Glory be to the Father, and the Son, and the Holy Spirit.</w:t>
+            </w:r>
+          </w:p>
+        </w:tc>
+      </w:tr>
+      <w:tr>
+        <w:tc>
+          <w:tcPr>
+            <w:tcW w:w="837" w:type="pct"/>
+          </w:tcPr>
+          <w:p>
+            <w:pPr>
+              <w:pStyle w:val="CopticVerse"/>
+            </w:pPr>
+            <w:r>
+              <w:t>Ⲧⲉⲛⲟⲩⲱϣⲧ ⲙ̀ⲫ̀ⲓⲱⲧ ⲛⲉⲙ Ⲡ̀ϣⲏⲣⲓ ⲛⲉⲙ Ⲡⲓⲡ̅ⲛ̅ⲁ ⲉ̅ⲑ̅ⲩ: ϧⲉⲛ ϯⲙⲉⲧⲟⲩⲁⲓ ⲛ̀ⲧⲉ ϯⲟⲩⲥⲓⲁ: ⲟⲩⲟϩ ⲛ̀ⲧⲉⲛⲱϣ ⲉⲃⲟⲗ ⲛⲉⲙ Ⲛⲓⲭⲉⲣⲟⲩⲃⲓⲙ: ϫⲉ ⲭ̀ⲟⲩⲁⲃ ⲭ̀ⲟⲩⲁⲃ ⲭ̀ⲟⲩⲁⲃ ⲛ̀ⲑⲟⲕ Ⲡ̀ⲟ̅ⲥ̅:</w:t>
+            </w:r>
+          </w:p>
+        </w:tc>
+        <w:tc>
+          <w:tcPr>
+            <w:tcW w:w="833" w:type="pct"/>
+          </w:tcPr>
+          <w:p>
+            <w:r>
+              <w:t xml:space="preserve">We worship the Father, the Son and the Holy Spirit, one in essence. And we proclaim with the Cherubim saying, "Holy, Holy, Holy are You O Lord." </w:t>
+            </w:r>
+          </w:p>
+        </w:tc>
+        <w:tc>
+          <w:tcPr>
+            <w:tcW w:w="819" w:type="pct"/>
+          </w:tcPr>
+          <w:p>
+            <w:r>
+              <w:t xml:space="preserve">We worship the Father, and the Son and the Holy Spirit, in oneness of essence. And we proclaim with the Cherubim, saying, "Holy, Holy, Holy, are You, O Lord." </w:t>
+            </w:r>
+          </w:p>
+        </w:tc>
+        <w:tc>
+          <w:tcPr>
+            <w:tcW w:w="827" w:type="pct"/>
+          </w:tcPr>
+          <w:p>
+            <w:r>
+              <w:t>We worship the Father and the Son: and the Holy Spirit, One in Essence: and we cry out with the cherubim saying: "Holy, Holy, Holy, are you O Lord!"</w:t>
+            </w:r>
+          </w:p>
+        </w:tc>
+        <w:tc>
+          <w:tcPr>
+            <w:tcW w:w="841" w:type="pct"/>
+          </w:tcPr>
+          <w:p>
+            <w:pPr>
+              <w:ind w:left="288" w:hanging="288"/>
+            </w:pPr>
+            <w:commentRangeStart w:id="22"/>
+            <w:r>
+              <w:t xml:space="preserve">We </w:t>
+            </w:r>
+            <w:commentRangeEnd w:id="22"/>
+            <w:r>
+              <w:rPr>
+                <w:rStyle w:val="CommentReference"/>
+                <w:rFonts w:ascii="Garamond" w:hAnsi="Garamond"/>
+                <w:lang w:val="en-CA"/>
+              </w:rPr>
+              <w:commentReference w:id="22"/>
+            </w:r>
+            <w:r>
+              <w:t>worship the Father, and the Son,</w:t>
+            </w:r>
+          </w:p>
+          <w:p>
+            <w:pPr>
+              <w:ind w:left="288" w:hanging="288"/>
+            </w:pPr>
+            <w:r>
+              <w:t>And the Holy Spirit, one in essence.</w:t>
+            </w:r>
+          </w:p>
+          <w:p>
+            <w:pPr>
+              <w:ind w:left="288" w:hanging="288"/>
+            </w:pPr>
+            <w:r>
+              <w:t>And we cry with the cherubim saying,</w:t>
+            </w:r>
+          </w:p>
+          <w:p>
+            <w:pPr>
+              <w:ind w:left="288" w:hanging="288"/>
+            </w:pPr>
+            <w:r>
+              <w:t xml:space="preserve"> "Holy, Holy, Holy are You, O Lord."</w:t>
+            </w:r>
+          </w:p>
+        </w:tc>
+        <w:tc>
+          <w:tcPr>
+            <w:tcW w:w="842" w:type="pct"/>
+          </w:tcPr>
+          <w:p>
+            <w:pPr>
+              <w:ind w:left="288" w:hanging="288"/>
+            </w:pPr>
+            <w:r>
+              <w:t>We worship the Father, and the Son,</w:t>
+            </w:r>
+          </w:p>
+          <w:p>
+            <w:pPr>
+              <w:ind w:left="288" w:hanging="288"/>
+            </w:pPr>
+            <w:r>
+              <w:t>And the Holy Spirit, one in essence.</w:t>
+            </w:r>
+          </w:p>
+          <w:p>
+            <w:pPr>
+              <w:ind w:left="288" w:hanging="288"/>
+            </w:pPr>
+            <w:r>
+              <w:t>And we cry with the cherubim saying,</w:t>
+            </w:r>
+          </w:p>
+          <w:p>
+            <w:pPr>
+              <w:ind w:left="288" w:hanging="288"/>
+            </w:pPr>
+            <w:r>
+              <w:t xml:space="preserve"> "Holy, Holy, Holy </w:t>
+            </w:r>
+            <w:r>
+              <w:t>art</w:t>
+            </w:r>
+            <w:r>
+              <w:t xml:space="preserve"> </w:t>
+            </w:r>
+            <w:r>
+              <w:t>Thou</w:t>
+            </w:r>
+            <w:r>
+              <w:t>, O Lord."</w:t>
+            </w:r>
+          </w:p>
+        </w:tc>
+      </w:tr>
+      <w:tr>
+        <w:tc>
+          <w:tcPr>
+            <w:tcW w:w="837" w:type="pct"/>
+          </w:tcPr>
+          <w:p>
+            <w:pPr>
+              <w:pStyle w:val="CopticVerse"/>
+            </w:pPr>
+            <w:r>
+              <w:lastRenderedPageBreak/>
+              <w:t>Ⲕⲉ ⲛⲩⲛ...</w:t>
+            </w:r>
+          </w:p>
+        </w:tc>
+        <w:tc>
+          <w:tcPr>
+            <w:tcW w:w="833" w:type="pct"/>
+          </w:tcPr>
+          <w:p>
+            <w:r>
+              <w:t>Now and forever and unto the ages of all ages, Amen.</w:t>
+            </w:r>
+          </w:p>
+        </w:tc>
+        <w:tc>
+          <w:tcPr>
+            <w:tcW w:w="819" w:type="pct"/>
+          </w:tcPr>
+          <w:p>
+            <w:r>
+              <w:t>Now and forever and unto the age of all ages.</w:t>
+            </w:r>
+          </w:p>
+        </w:tc>
+        <w:tc>
+          <w:tcPr>
+            <w:tcW w:w="827" w:type="pct"/>
+          </w:tcPr>
+          <w:p>
+            <w:r>
+              <w:t>Now and forever and unto the ages of ages: Amen.</w:t>
+            </w:r>
+          </w:p>
+        </w:tc>
+        <w:tc>
+          <w:tcPr>
+            <w:tcW w:w="841" w:type="pct"/>
+          </w:tcPr>
+          <w:p>
+            <w:pPr>
+              <w:ind w:left="288" w:hanging="288"/>
+            </w:pPr>
+            <w:r>
+              <w:t>Now, and forever, and to the age of Ages. Amen.</w:t>
+            </w:r>
+          </w:p>
+        </w:tc>
+        <w:tc>
+          <w:tcPr>
+            <w:tcW w:w="842" w:type="pct"/>
+          </w:tcPr>
+          <w:p>
+            <w:pPr>
+              <w:ind w:left="288" w:hanging="288"/>
+            </w:pPr>
+            <w:r>
+              <w:t xml:space="preserve">Now, and forever, and </w:t>
+            </w:r>
+            <w:r>
+              <w:t>un</w:t>
+            </w:r>
+            <w:r>
+              <w:t>to the age of Ages. Amen.</w:t>
+            </w:r>
+          </w:p>
+        </w:tc>
+      </w:tr>
+      <w:tr>
+        <w:tc>
+          <w:tcPr>
+            <w:tcW w:w="837" w:type="pct"/>
+          </w:tcPr>
+          <w:p>
+            <w:pPr>
+              <w:pStyle w:val="CopticVerse"/>
+            </w:pPr>
+            <w:r>
+              <w:t>Ⲁⲣⲉⲙⲓⲥⲓ ⲱ̀ϯⲡⲁⲣⲑⲉⲛⲟⲥ: ⲙ̀ⲫ̀ⲣⲉϥϯ ⲙ̀ⲡ̀ⲱⲛϧ: ⲟⲩⲟϩ ⲁⲣⲉⲛⲟϩⲉⲙ ⲛ̀Ⲁⲇⲁⲙ ⲉⲃⲟⲗϧⲉⲛ ⲫ̀ⲛⲟⲃⲓ: ⲁⲣⲉϯ ⲙ̀ⲡ̀ⲟⲩⲛⲟϥ ⲛ̀Ⲉⲩⲁ: ⲛ̀ⲧ̀ϣⲉⲃⲓⲱ ⲙ̀ⲡⲉⲥⲙ̀ⲕⲁϩ ⲛ̀ϩⲏⲧ: ⲟⲩⲟϩ ⲁⲣⲉⲉⲣϩ̀ⲙⲟⲧ ⲛⲁⲛ: ⲙ̀ⲡ̀ⲱⲛϧ ⲛⲉⲙ ⲫ̀ⲛⲟϩⲉⲙ: ⲉⲃⲟⲗϧⲉⲛ ⲡ̀ⲧⲁⲕⲟ ⲛⲉⲙ ⲡ̀ϣⲓⲃϯ: ⲁⲣⲉϣⲱⲡⲓ ⲛⲁⲛ ⲛ̀ⲟⲩⲡⲣⲟⲥⲧⲁⲧⲏⲥ: ⲛⲁϩⲣⲉⲛ Ⲫϯ ⲡⲉⲛⲣⲉϥⲥⲱϯ: ⲫⲏⲉⲧⲁϥϭⲓⲥⲁⲣⲝ ⲉⲃⲟⲗ ⲛ̀ϧⲏϯ. ⲁⲙⲏⲛ ⲁⲗⲗⲏⲗⲟⲩⲓⲁ: ⲕⲩⲣⲓⲉ ⲉⲗⲉⲓⲥⲟⲛ ⲕⲩⲣⲓⲉ ⲉⲗⲉⲓⲥⲟⲛ ⲕⲩⲣⲓⲉ ⲉⲩⲗⲟⲅⲓⲥⲟⲛ</w:t>
+            </w:r>
+          </w:p>
+        </w:tc>
+        <w:tc>
+          <w:tcPr>
+            <w:tcW w:w="833" w:type="pct"/>
+          </w:tcPr>
+          <w:p>
+            <w:r>
+              <w:t>You gave birth, O Virgin, to the Giver of Life, and you saved Adam from sin. You gave joy to Eve instead of sorrow, and granted us life and salvation from corruption and alteration. You became our intercessor before God our Savior, who was incarnate of you, Amen, Alleluia, Lord have mercy, Lord have mercy, Lord have mercy.</w:t>
+            </w:r>
+          </w:p>
+        </w:tc>
+        <w:tc>
+          <w:tcPr>
+            <w:tcW w:w="819" w:type="pct"/>
+          </w:tcPr>
+          <w:p>
+            <w:r>
+              <w:t>You gave birth, O Virgin, to the Giver of Life and you saved Adam from sin. You gave joy to Eve instead of heartache and granted us life and salvation from destruction and alteration. You became our intercessor before God our Savior, who was incarnate of you. Amen Alleluia: Lord have mercy. Lord have mercy. Lord have mercy.</w:t>
+            </w:r>
+          </w:p>
+        </w:tc>
+        <w:tc>
+          <w:tcPr>
+            <w:tcW w:w="827" w:type="pct"/>
+          </w:tcPr>
+          <w:p>
+            <w:r>
+              <w:t>You gave birth, O Virgin, to the Giver of Life: and you saved Adam from sin: You gave joy to Eve instead of sorrow: and granted us life and salvation from corruption and alteration: You became for us an advocate before God, our Savior: Who was incarnate of you.</w:t>
+            </w:r>
+          </w:p>
+          <w:p/>
+          <w:p>
+            <w:r>
+              <w:t>Amen. Alleluia: Lord, have mercy: Lord, have mercy: Lord, have mercy.</w:t>
+            </w:r>
+          </w:p>
+        </w:tc>
+        <w:tc>
+          <w:tcPr>
+            <w:tcW w:w="841" w:type="pct"/>
+          </w:tcPr>
+          <w:p>
+            <w:pPr>
+              <w:ind w:left="288" w:hanging="288"/>
+            </w:pPr>
+            <w:r>
+              <w:t>You gave birth, O Virgin, to the Giver of Life,</w:t>
+            </w:r>
+          </w:p>
+          <w:p>
+            <w:pPr>
+              <w:ind w:left="288" w:hanging="288"/>
+            </w:pPr>
+            <w:r>
+              <w:t>And you delivered Adam from sin.</w:t>
+            </w:r>
+          </w:p>
+          <w:p>
+            <w:pPr>
+              <w:ind w:left="288" w:hanging="288"/>
+            </w:pPr>
+            <w:r>
+              <w:t>You gave joy to Eve instead of sorrow,</w:t>
+            </w:r>
+          </w:p>
+          <w:p>
+            <w:pPr>
+              <w:ind w:left="288" w:hanging="288"/>
+            </w:pPr>
+            <w:r>
+              <w:t xml:space="preserve">And granted us life and salvation from corruption and </w:t>
+            </w:r>
+            <w:commentRangeStart w:id="23"/>
+            <w:r>
+              <w:t>alteration</w:t>
+            </w:r>
+            <w:commentRangeEnd w:id="23"/>
+            <w:r>
+              <w:rPr>
+                <w:rStyle w:val="CommentReference"/>
+                <w:rFonts w:ascii="Garamond" w:hAnsi="Garamond"/>
+                <w:lang w:val="en-CA"/>
+              </w:rPr>
+              <w:commentReference w:id="23"/>
+            </w:r>
+            <w:r>
               <w:t>.</w:t>
             </w:r>
           </w:p>
           <w:p>
+            <w:pPr>
+              <w:ind w:left="288" w:hanging="288"/>
+            </w:pPr>
             <w:r>
               <w:t xml:space="preserve">You became our intercessor before God our </w:t>
             </w:r>
@@ -1789,16 +2756,25 @@
             <w:proofErr w:type="spellEnd"/>
           </w:p>
           <w:p>
+            <w:pPr>
+              <w:ind w:left="288" w:hanging="288"/>
+            </w:pPr>
             <w:r>
               <w:t>Who was incarnate of you.</w:t>
             </w:r>
           </w:p>
           <w:p>
+            <w:pPr>
+              <w:ind w:left="288" w:hanging="288"/>
+            </w:pPr>
             <w:r>
               <w:t xml:space="preserve">Amen. Alleluia: Lord have mercy, </w:t>
             </w:r>
           </w:p>
           <w:p>
+            <w:pPr>
+              <w:ind w:left="288" w:hanging="288"/>
+            </w:pPr>
             <w:r>
               <w:t>Lord have mercy, Lord have mercy.</w:t>
             </w:r>
@@ -1808,7 +2784,75 @@
           <w:tcPr>
             <w:tcW w:w="842" w:type="pct"/>
           </w:tcPr>
-          <w:p/>
+          <w:p>
+            <w:pPr>
+              <w:ind w:left="288" w:hanging="288"/>
+            </w:pPr>
+            <w:r>
+              <w:t>You gave birth, O Virgin, to the Giver of Life,</w:t>
+            </w:r>
+          </w:p>
+          <w:p>
+            <w:pPr>
+              <w:ind w:left="288" w:hanging="288"/>
+            </w:pPr>
+            <w:r>
+              <w:t>And you delivered Adam from sin.</w:t>
+            </w:r>
+          </w:p>
+          <w:p>
+            <w:pPr>
+              <w:ind w:left="288" w:hanging="288"/>
+            </w:pPr>
+            <w:r>
+              <w:t>You gave joy to Eve instead of sorrow,</w:t>
+            </w:r>
+          </w:p>
+          <w:p>
+            <w:pPr>
+              <w:ind w:left="288" w:hanging="288"/>
+            </w:pPr>
+            <w:r>
+              <w:t>And granted us life and salvation from corruption and alteration.</w:t>
+            </w:r>
+          </w:p>
+          <w:p>
+            <w:pPr>
+              <w:ind w:left="288" w:hanging="288"/>
+            </w:pPr>
+            <w:r>
+              <w:t xml:space="preserve">You became our intercessor before God our </w:t>
+            </w:r>
+            <w:proofErr w:type="spellStart"/>
+            <w:r>
+              <w:t>Saviour</w:t>
+            </w:r>
+            <w:proofErr w:type="spellEnd"/>
+          </w:p>
+          <w:p>
+            <w:pPr>
+              <w:ind w:left="288" w:hanging="288"/>
+            </w:pPr>
+            <w:r>
+              <w:t>Who was incarnate of you.</w:t>
+            </w:r>
+          </w:p>
+          <w:p>
+            <w:pPr>
+              <w:ind w:left="288" w:hanging="288"/>
+            </w:pPr>
+            <w:r>
+              <w:t xml:space="preserve">Amen. Alleluia: Lord have mercy, </w:t>
+            </w:r>
+          </w:p>
+          <w:p>
+            <w:pPr>
+              <w:ind w:left="288" w:hanging="288"/>
+            </w:pPr>
+            <w:r>
+              <w:t>Lord have mercy, Lord have mercy.</w:t>
+            </w:r>
+          </w:p>
         </w:tc>
       </w:tr>
     </w:tbl>
@@ -1877,7 +2921,7 @@
       </w:r>
     </w:p>
   </w:comment>
-  <w:comment w:id="12" w:author="Windows User" w:date="2014-11-14T23:18:00Z" w:initials="BS">
+  <w:comment w:id="12" w:author="Windows User" w:date="2014-11-15T19:37:00Z" w:initials="BS">
     <w:p>
       <w:pPr>
         <w:pStyle w:val="CommentText"/>
@@ -1889,15 +2933,20 @@
         <w:annotationRef/>
       </w:r>
       <w:r>
-        <w:t>joy entered into the whole world doesn't mean much...</w:t>
+        <w:t>in?</w:t>
       </w:r>
     </w:p>
-  </w:comment>
-  <w:comment w:id="13" w:author="Windows User" w:date="2014-11-14T23:24:00Z" w:initials="BS">
     <w:p>
       <w:pPr>
         <w:pStyle w:val="CommentText"/>
       </w:pPr>
+    </w:p>
+  </w:comment>
+  <w:comment w:id="13" w:author="Windows User" w:date="2014-11-15T19:26:00Z" w:initials="BS">
+    <w:p>
+      <w:pPr>
+        <w:pStyle w:val="CommentText"/>
+      </w:pPr>
       <w:r>
         <w:rPr>
           <w:rStyle w:val="CommentReference"/>
@@ -1905,11 +2954,11 @@
         <w:annotationRef/>
       </w:r>
       <w:r>
-        <w:t>sealed as in ever virgin... or more like hidden?</w:t>
+        <w:t>before?</w:t>
       </w:r>
     </w:p>
   </w:comment>
-  <w:comment w:id="14" w:author="Windows User" w:date="2014-11-14T21:08:00Z" w:initials="BS">
+  <w:comment w:id="14" w:author="Windows User" w:date="2014-11-14T23:18:00Z" w:initials="BS">
     <w:p>
       <w:pPr>
         <w:pStyle w:val="CommentText"/>
@@ -1921,11 +2970,11 @@
         <w:annotationRef/>
       </w:r>
       <w:r>
-        <w:t>statutes?</w:t>
+        <w:t>joy entered into the whole world doesn't mean much...</w:t>
       </w:r>
     </w:p>
   </w:comment>
-  <w:comment w:id="15" w:author="Windows User" w:date="2014-11-14T23:29:00Z" w:initials="BS">
+  <w:comment w:id="15" w:author="Windows User" w:date="2014-11-15T19:27:00Z" w:initials="BS">
     <w:p>
       <w:pPr>
         <w:pStyle w:val="CommentText"/>
@@ -1937,11 +2986,11 @@
         <w:annotationRef/>
       </w:r>
       <w:r>
-        <w:t>fragrant ointment? ointment? Incense and ointment with weeping and mourning?</w:t>
+        <w:t>? any better way to express that's more accurate while meaning something?</w:t>
       </w:r>
     </w:p>
   </w:comment>
-  <w:comment w:id="16" w:author="Windows User" w:date="2014-11-14T23:28:00Z" w:initials="BS">
+  <w:comment w:id="16" w:author="Windows User" w:date="2014-11-14T23:24:00Z" w:initials="BS">
     <w:p>
       <w:pPr>
         <w:pStyle w:val="CommentText"/>
@@ -1953,11 +3002,11 @@
         <w:annotationRef/>
       </w:r>
       <w:r>
-        <w:t>spices or ointment</w:t>
+        <w:t>sealed as in ever virgin... or more like hidden?</w:t>
       </w:r>
     </w:p>
   </w:comment>
-  <w:comment w:id="17" w:author="Windows User" w:date="2014-11-14T23:30:00Z" w:initials="BS">
+  <w:comment w:id="17" w:author="Windows User" w:date="2014-11-14T21:08:00Z" w:initials="BS">
     <w:p>
       <w:pPr>
         <w:pStyle w:val="CommentText"/>
@@ -1969,11 +3018,11 @@
         <w:annotationRef/>
       </w:r>
       <w:r>
-        <w:t>Is risen or has risen?</w:t>
+        <w:t>statutes?</w:t>
       </w:r>
     </w:p>
   </w:comment>
-  <w:comment w:id="18" w:author="Windows User" w:date="2014-11-14T23:32:00Z" w:initials="BS">
+  <w:comment w:id="18" w:author="Windows User" w:date="2014-11-14T23:29:00Z" w:initials="BS">
     <w:p>
       <w:pPr>
         <w:pStyle w:val="CommentText"/>
@@ -1985,11 +3034,11 @@
         <w:annotationRef/>
       </w:r>
       <w:r>
-        <w:t>need a consistent policy for what to capitalize!</w:t>
+        <w:t>fragrant ointment? ointment? Incense and ointment with weeping and mourning?</w:t>
       </w:r>
     </w:p>
   </w:comment>
-  <w:comment w:id="19" w:author="Windows User" w:date="2014-11-14T23:35:00Z" w:initials="BS">
+  <w:comment w:id="19" w:author="Windows User" w:date="2014-11-14T23:28:00Z" w:initials="BS">
     <w:p>
       <w:pPr>
         <w:pStyle w:val="CommentText"/>
@@ -2001,11 +3050,59 @@
         <w:annotationRef/>
       </w:r>
       <w:r>
-        <w:t>need to break other verses like this to have new lines in place of ':' so we can show where to break the tune without mangling the punctuation.</w:t>
+        <w:t>spices or ointment</w:t>
       </w:r>
     </w:p>
   </w:comment>
-  <w:comment w:id="20" w:author="Windows User" w:date="2014-11-14T23:37:00Z" w:initials="BS">
+  <w:comment w:id="20" w:author="Windows User" w:date="2014-11-14T23:30:00Z" w:initials="BS">
+    <w:p>
+      <w:pPr>
+        <w:pStyle w:val="CommentText"/>
+      </w:pPr>
+      <w:r>
+        <w:rPr>
+          <w:rStyle w:val="CommentReference"/>
+        </w:rPr>
+        <w:annotationRef/>
+      </w:r>
+      <w:r>
+        <w:t>Is risen or has risen?</w:t>
+      </w:r>
+    </w:p>
+  </w:comment>
+  <w:comment w:id="21" w:author="Windows User" w:date="2014-11-14T23:32:00Z" w:initials="BS">
+    <w:p>
+      <w:pPr>
+        <w:pStyle w:val="CommentText"/>
+      </w:pPr>
+      <w:r>
+        <w:rPr>
+          <w:rStyle w:val="CommentReference"/>
+        </w:rPr>
+        <w:annotationRef/>
+      </w:r>
+      <w:r>
+        <w:t>need a consistent policy for what to capitalize!</w:t>
+      </w:r>
+    </w:p>
+  </w:comment>
+  <w:comment w:id="22" w:author="Windows User" w:date="2014-11-14T23:35:00Z" w:initials="BS">
+    <w:p>
+      <w:pPr>
+        <w:pStyle w:val="CommentText"/>
+      </w:pPr>
+      <w:r>
+        <w:rPr>
+          <w:rStyle w:val="CommentReference"/>
+        </w:rPr>
+        <w:annotationRef/>
+      </w:r>
+      <w:r>
+        <w:t>need to break other verses like this to have new lines in place of ':' so we can show where to break the tune without mangling the punctuation.</w:t>
+      </w:r>
+    </w:p>
+  </w:comment>
+  <w:comment w:id="23" w:author="Windows User" w:date="2014-11-14T23:37:00Z" w:initials="BS">
     <w:p>
       <w:pPr>
         <w:pStyle w:val="CommentText"/>
@@ -2984,7 +4081,7 @@
 </file>
 
 <file path=customXml/itemProps1.xml><?xml version="1.0" encoding="utf-8"?>
-<ds:datastoreItem xmlns:ds="http://schemas.openxmlformats.org/officeDocument/2006/customXml" ds:itemID="{9B90C6A2-D679-4779-B06B-49C720E39BA3}">
+<ds:datastoreItem xmlns:ds="http://schemas.openxmlformats.org/officeDocument/2006/customXml" ds:itemID="{080CA2A4-65EA-4E96-AE4E-03DD34A2431B}">
   <ds:schemaRefs>
     <ds:schemaRef ds:uri="http://schemas.openxmlformats.org/officeDocument/2006/bibliography"/>
   </ds:schemaRefs>

</xml_diff>